<commit_message>
Ajout images dans Manuel utilisateur et Programmeur
</commit_message>
<xml_diff>
--- a/Documentation/Manuel Programmeur.docx
+++ b/Documentation/Manuel Programmeur.docx
@@ -14,6 +14,7 @@
           <w:docPartUnique/>
         </w:docPartObj>
       </w:sdtPr>
+      <w:sdtEndPr/>
       <w:sdtContent>
         <w:p>
           <w:pPr>
@@ -152,6 +153,7 @@
                                       <w:calendar w:val="gregorian"/>
                                     </w:date>
                                   </w:sdtPr>
+                                  <w:sdtEndPr/>
                                   <w:sdtContent>
                                     <w:p>
                                       <w:pPr>
@@ -3474,6 +3476,7 @@
                                 <w:calendar w:val="gregorian"/>
                               </w:date>
                             </w:sdtPr>
+                            <w:sdtEndPr/>
                             <w:sdtContent>
                               <w:p>
                                 <w:pPr>
@@ -3708,6 +3711,7 @@
                                     <w:dataBinding w:prefixMappings="xmlns:ns0='http://purl.org/dc/elements/1.1/' xmlns:ns1='http://schemas.openxmlformats.org/package/2006/metadata/core-properties' " w:xpath="/ns1:coreProperties[1]/ns0:creator[1]" w:storeItemID="{6C3C8BC8-F283-45AE-878A-BAB7291924A1}"/>
                                     <w:text/>
                                   </w:sdtPr>
+                                  <w:sdtEndPr/>
                                   <w:sdtContent>
                                     <w:r>
                                       <w:rPr>
@@ -3743,6 +3747,7 @@
                                     <w:dataBinding w:prefixMappings="xmlns:ns0='http://schemas.openxmlformats.org/officeDocument/2006/extended-properties' " w:xpath="/ns0:Properties[1]/ns0:Company[1]" w:storeItemID="{6668398D-A668-4E3E-A5EB-62B293D839F1}"/>
                                     <w:text/>
                                   </w:sdtPr>
+                                  <w:sdtEndPr/>
                                   <w:sdtContent>
                                     <w:r>
                                       <w:rPr>
@@ -3807,6 +3812,7 @@
                               <w:dataBinding w:prefixMappings="xmlns:ns0='http://purl.org/dc/elements/1.1/' xmlns:ns1='http://schemas.openxmlformats.org/package/2006/metadata/core-properties' " w:xpath="/ns1:coreProperties[1]/ns0:creator[1]" w:storeItemID="{6C3C8BC8-F283-45AE-878A-BAB7291924A1}"/>
                               <w:text/>
                             </w:sdtPr>
+                            <w:sdtEndPr/>
                             <w:sdtContent>
                               <w:r>
                                 <w:rPr>
@@ -3842,6 +3848,7 @@
                               <w:dataBinding w:prefixMappings="xmlns:ns0='http://schemas.openxmlformats.org/officeDocument/2006/extended-properties' " w:xpath="/ns0:Properties[1]/ns0:Company[1]" w:storeItemID="{6668398D-A668-4E3E-A5EB-62B293D839F1}"/>
                               <w:text/>
                             </w:sdtPr>
+                            <w:sdtEndPr/>
                             <w:sdtContent>
                               <w:r>
                                 <w:rPr>
@@ -3958,6 +3965,7 @@
                                     <w:dataBinding w:prefixMappings="xmlns:ns0='http://purl.org/dc/elements/1.1/' xmlns:ns1='http://schemas.openxmlformats.org/package/2006/metadata/core-properties' " w:xpath="/ns1:coreProperties[1]/ns0:title[1]" w:storeItemID="{6C3C8BC8-F283-45AE-878A-BAB7291924A1}"/>
                                     <w:text/>
                                   </w:sdtPr>
+                                  <w:sdtEndPr/>
                                   <w:sdtContent>
                                     <w:r>
                                       <w:rPr>
@@ -4003,6 +4011,7 @@
                                     <w:dataBinding w:prefixMappings="xmlns:ns0='http://purl.org/dc/elements/1.1/' xmlns:ns1='http://schemas.openxmlformats.org/package/2006/metadata/core-properties' " w:xpath="/ns1:coreProperties[1]/ns0:subject[1]" w:storeItemID="{6C3C8BC8-F283-45AE-878A-BAB7291924A1}"/>
                                     <w:text/>
                                   </w:sdtPr>
+                                  <w:sdtEndPr/>
                                   <w:sdtContent>
                                     <w:r>
                                       <w:rPr>
@@ -4103,6 +4112,7 @@
                               <w:dataBinding w:prefixMappings="xmlns:ns0='http://purl.org/dc/elements/1.1/' xmlns:ns1='http://schemas.openxmlformats.org/package/2006/metadata/core-properties' " w:xpath="/ns1:coreProperties[1]/ns0:title[1]" w:storeItemID="{6C3C8BC8-F283-45AE-878A-BAB7291924A1}"/>
                               <w:text/>
                             </w:sdtPr>
+                            <w:sdtEndPr/>
                             <w:sdtContent>
                               <w:r>
                                 <w:rPr>
@@ -4148,6 +4158,7 @@
                               <w:dataBinding w:prefixMappings="xmlns:ns0='http://purl.org/dc/elements/1.1/' xmlns:ns1='http://schemas.openxmlformats.org/package/2006/metadata/core-properties' " w:xpath="/ns1:coreProperties[1]/ns0:subject[1]" w:storeItemID="{6C3C8BC8-F283-45AE-878A-BAB7291924A1}"/>
                               <w:text/>
                             </w:sdtPr>
+                            <w:sdtEndPr/>
                             <w:sdtContent>
                               <w:r>
                                 <w:rPr>
@@ -4214,8 +4225,6 @@
             <w:br w:type="page"/>
           </w:r>
         </w:p>
-        <w:bookmarkStart w:id="0" w:name="_GoBack" w:displacedByCustomXml="next"/>
-        <w:bookmarkEnd w:id="0" w:displacedByCustomXml="next"/>
       </w:sdtContent>
     </w:sdt>
     <w:sdt>
@@ -6188,7 +6197,7 @@
                 <w:noProof/>
                 <w:webHidden/>
               </w:rPr>
-              <w:t>10</w:t>
+              <w:t>13</w:t>
             </w:r>
             <w:r>
               <w:rPr>
@@ -6276,7 +6285,7 @@
                 <w:noProof/>
                 <w:webHidden/>
               </w:rPr>
-              <w:t>11</w:t>
+              <w:t>13</w:t>
             </w:r>
             <w:r>
               <w:rPr>
@@ -6364,7 +6373,7 @@
                 <w:noProof/>
                 <w:webHidden/>
               </w:rPr>
-              <w:t>11</w:t>
+              <w:t>13</w:t>
             </w:r>
             <w:r>
               <w:rPr>
@@ -6452,7 +6461,7 @@
                 <w:noProof/>
                 <w:webHidden/>
               </w:rPr>
-              <w:t>11</w:t>
+              <w:t>13</w:t>
             </w:r>
             <w:r>
               <w:rPr>
@@ -6540,7 +6549,7 @@
                 <w:noProof/>
                 <w:webHidden/>
               </w:rPr>
-              <w:t>11</w:t>
+              <w:t>14</w:t>
             </w:r>
             <w:r>
               <w:rPr>
@@ -6628,7 +6637,7 @@
                 <w:noProof/>
                 <w:webHidden/>
               </w:rPr>
-              <w:t>11</w:t>
+              <w:t>14</w:t>
             </w:r>
             <w:r>
               <w:rPr>
@@ -6716,7 +6725,7 @@
                 <w:noProof/>
                 <w:webHidden/>
               </w:rPr>
-              <w:t>12</w:t>
+              <w:t>14</w:t>
             </w:r>
             <w:r>
               <w:rPr>
@@ -6804,7 +6813,7 @@
                 <w:noProof/>
                 <w:webHidden/>
               </w:rPr>
-              <w:t>12</w:t>
+              <w:t>14</w:t>
             </w:r>
             <w:r>
               <w:rPr>
@@ -6866,7 +6875,7 @@
           <w:lang w:val="fr-BE"/>
         </w:rPr>
       </w:pPr>
-      <w:bookmarkStart w:id="1" w:name="_Toc475883183"/>
+      <w:bookmarkStart w:id="0" w:name="_Toc475883183"/>
       <w:r>
         <w:rPr>
           <w:szCs w:val="40"/>
@@ -6875,7 +6884,7 @@
         <w:lastRenderedPageBreak/>
         <w:t>Description</w:t>
       </w:r>
-      <w:bookmarkEnd w:id="1"/>
+      <w:bookmarkEnd w:id="0"/>
       <w:r>
         <w:rPr>
           <w:szCs w:val="40"/>
@@ -6934,14 +6943,14 @@
         </w:rPr>
         <w:t xml:space="preserve"> </w:t>
       </w:r>
-      <w:bookmarkStart w:id="2" w:name="_Toc475883184"/>
+      <w:bookmarkStart w:id="1" w:name="_Toc475883184"/>
       <w:r>
         <w:rPr>
           <w:lang w:val="fr-BE"/>
         </w:rPr>
         <w:t>Serveur</w:t>
       </w:r>
-      <w:bookmarkEnd w:id="2"/>
+      <w:bookmarkEnd w:id="1"/>
       <w:r>
         <w:rPr>
           <w:lang w:val="fr-BE"/>
@@ -7005,7 +7014,7 @@
         </w:rPr>
         <w:t xml:space="preserve"> </w:t>
       </w:r>
-      <w:bookmarkStart w:id="3" w:name="_Toc475883185"/>
+      <w:bookmarkStart w:id="2" w:name="_Toc475883185"/>
       <w:r>
         <w:rPr>
           <w:lang w:val="fr-BE"/>
@@ -7018,7 +7027,7 @@
         </w:rPr>
         <w:t>te connectée</w:t>
       </w:r>
-      <w:bookmarkEnd w:id="3"/>
+      <w:bookmarkEnd w:id="2"/>
       <w:r>
         <w:rPr>
           <w:lang w:val="fr-BE"/>
@@ -7049,19 +7058,61 @@
         <w:rPr>
           <w:lang w:val="fr-BE"/>
         </w:rPr>
-        <w:t>posée d’une raspberry connectée</w:t>
-      </w:r>
-      <w:r>
-        <w:rPr>
-          <w:lang w:val="fr-BE"/>
-        </w:rPr>
-        <w:t xml:space="preserve"> à un InterfaceKitPhidget </w:t>
-      </w:r>
-      <w:r>
-        <w:rPr>
-          <w:lang w:val="fr-BE"/>
-        </w:rPr>
-        <w:t>et aux phidgets adaptés à la boî</w:t>
+        <w:t xml:space="preserve">posée d’une </w:t>
+      </w:r>
+      <w:proofErr w:type="spellStart"/>
+      <w:r>
+        <w:rPr>
+          <w:lang w:val="fr-BE"/>
+        </w:rPr>
+        <w:t>raspberry</w:t>
+      </w:r>
+      <w:proofErr w:type="spellEnd"/>
+      <w:r>
+        <w:rPr>
+          <w:lang w:val="fr-BE"/>
+        </w:rPr>
+        <w:t xml:space="preserve"> connectée</w:t>
+      </w:r>
+      <w:r>
+        <w:rPr>
+          <w:lang w:val="fr-BE"/>
+        </w:rPr>
+        <w:t xml:space="preserve"> à un </w:t>
+      </w:r>
+      <w:proofErr w:type="spellStart"/>
+      <w:r>
+        <w:rPr>
+          <w:lang w:val="fr-BE"/>
+        </w:rPr>
+        <w:t>InterfaceKitPhidget</w:t>
+      </w:r>
+      <w:proofErr w:type="spellEnd"/>
+      <w:r>
+        <w:rPr>
+          <w:lang w:val="fr-BE"/>
+        </w:rPr>
+        <w:t xml:space="preserve"> </w:t>
+      </w:r>
+      <w:r>
+        <w:rPr>
+          <w:lang w:val="fr-BE"/>
+        </w:rPr>
+        <w:t xml:space="preserve">et aux </w:t>
+      </w:r>
+      <w:proofErr w:type="spellStart"/>
+      <w:r>
+        <w:rPr>
+          <w:lang w:val="fr-BE"/>
+        </w:rPr>
+        <w:t>phidgets</w:t>
+      </w:r>
+      <w:proofErr w:type="spellEnd"/>
+      <w:r>
+        <w:rPr>
+          <w:lang w:val="fr-BE"/>
+        </w:rPr>
+        <w:t xml:space="preserve"> adaptés à la boî</w:t>
       </w:r>
       <w:r>
         <w:rPr>
@@ -7124,7 +7175,21 @@
         <w:rPr>
           <w:lang w:val="fr-BE"/>
         </w:rPr>
-        <w:t xml:space="preserve"> possède de 1 à 8 boutons connectés à son InterfaceKitPhidget. Elle envoie pour chaque utilisation d’un bouton, un message au serveur pour l’en avertir.</w:t>
+        <w:t xml:space="preserve"> possède de 1 à 8 boutons connectés à son </w:t>
+      </w:r>
+      <w:proofErr w:type="spellStart"/>
+      <w:r>
+        <w:rPr>
+          <w:lang w:val="fr-BE"/>
+        </w:rPr>
+        <w:t>InterfaceKitPhidget</w:t>
+      </w:r>
+      <w:proofErr w:type="spellEnd"/>
+      <w:r>
+        <w:rPr>
+          <w:lang w:val="fr-BE"/>
+        </w:rPr>
+        <w:t>. Elle envoie pour chaque utilisation d’un bouton, un message au serveur pour l’en avertir.</w:t>
       </w:r>
     </w:p>
     <w:p>
@@ -7149,8 +7214,16 @@
         <w:rPr>
           <w:lang w:val="fr-BE"/>
         </w:rPr>
-        <w:t xml:space="preserve"> possède 4 capteurs de force connectés à son InterfaceKitPhidget</w:t>
-      </w:r>
+        <w:t xml:space="preserve"> possède 4 capteurs de force connectés à son </w:t>
+      </w:r>
+      <w:proofErr w:type="spellStart"/>
+      <w:r>
+        <w:rPr>
+          <w:lang w:val="fr-BE"/>
+        </w:rPr>
+        <w:t>InterfaceKitPhidget</w:t>
+      </w:r>
+      <w:proofErr w:type="spellEnd"/>
       <w:r>
         <w:rPr>
           <w:lang w:val="fr-BE"/>
@@ -7216,7 +7289,21 @@
         <w:rPr>
           <w:lang w:val="fr-BE"/>
         </w:rPr>
-        <w:t xml:space="preserve"> à son InterfaceKitPhidget. </w:t>
+        <w:t xml:space="preserve"> à son </w:t>
+      </w:r>
+      <w:proofErr w:type="spellStart"/>
+      <w:r>
+        <w:rPr>
+          <w:lang w:val="fr-BE"/>
+        </w:rPr>
+        <w:t>InterfaceKitPhidget</w:t>
+      </w:r>
+      <w:proofErr w:type="spellEnd"/>
+      <w:r>
+        <w:rPr>
+          <w:lang w:val="fr-BE"/>
+        </w:rPr>
+        <w:t xml:space="preserve">. </w:t>
       </w:r>
       <w:r>
         <w:rPr>
@@ -7279,14 +7366,14 @@
           <w:lang w:val="fr-BE"/>
         </w:rPr>
       </w:pPr>
-      <w:bookmarkStart w:id="4" w:name="_Toc475883186"/>
+      <w:bookmarkStart w:id="3" w:name="_Toc475883186"/>
       <w:r>
         <w:rPr>
           <w:lang w:val="fr-BE"/>
         </w:rPr>
         <w:t>Les outils de développements utilisés</w:t>
       </w:r>
-      <w:bookmarkEnd w:id="4"/>
+      <w:bookmarkEnd w:id="3"/>
     </w:p>
     <w:p>
       <w:pPr>
@@ -7309,7 +7396,7 @@
           <w:lang w:val="fr-BE"/>
         </w:rPr>
       </w:pPr>
-      <w:bookmarkStart w:id="5" w:name="_Toc475883187"/>
+      <w:bookmarkStart w:id="4" w:name="_Toc475883187"/>
       <w:r>
         <w:rPr>
           <w:szCs w:val="32"/>
@@ -7324,7 +7411,7 @@
         </w:rPr>
         <w:t>s</w:t>
       </w:r>
-      <w:bookmarkEnd w:id="5"/>
+      <w:bookmarkEnd w:id="4"/>
     </w:p>
     <w:p>
       <w:pPr>
@@ -7429,7 +7516,21 @@
         <w:rPr>
           <w:lang w:val="fr-BE"/>
         </w:rPr>
-        <w:t xml:space="preserve">phidget21 qui est utilisée pour la gestion des phidgets. </w:t>
+        <w:t xml:space="preserve">phidget21 qui est utilisée pour la gestion des </w:t>
+      </w:r>
+      <w:proofErr w:type="spellStart"/>
+      <w:r>
+        <w:rPr>
+          <w:lang w:val="fr-BE"/>
+        </w:rPr>
+        <w:t>phidgets</w:t>
+      </w:r>
+      <w:proofErr w:type="spellEnd"/>
+      <w:r>
+        <w:rPr>
+          <w:lang w:val="fr-BE"/>
+        </w:rPr>
+        <w:t xml:space="preserve">. </w:t>
       </w:r>
       <w:r>
         <w:rPr>
@@ -7608,7 +7709,21 @@
         <w:rPr>
           <w:lang w:val="fr-BE"/>
         </w:rPr>
-        <w:t>\INFOB318-16-17-pds-AMELIORER\project\lib</w:t>
+        <w:t>\INFOB318-16-17-pds-AMELIORER\</w:t>
+      </w:r>
+      <w:proofErr w:type="spellStart"/>
+      <w:r>
+        <w:rPr>
+          <w:lang w:val="fr-BE"/>
+        </w:rPr>
+        <w:t>project</w:t>
+      </w:r>
+      <w:proofErr w:type="spellEnd"/>
+      <w:r>
+        <w:rPr>
+          <w:lang w:val="fr-BE"/>
+        </w:rPr>
+        <w:t>\lib</w:t>
       </w:r>
       <w:r>
         <w:rPr>
@@ -7630,7 +7745,21 @@
           <w:lang w:val="fr-BE"/>
         </w:rPr>
         <w:lastRenderedPageBreak/>
-        <w:t xml:space="preserve">Il faudra installer les drivers des phidgets pour pouvoir les utiliser. Ils sont sur </w:t>
+        <w:t xml:space="preserve">Il faudra installer les drivers des </w:t>
+      </w:r>
+      <w:proofErr w:type="spellStart"/>
+      <w:r>
+        <w:rPr>
+          <w:lang w:val="fr-BE"/>
+        </w:rPr>
+        <w:t>phidgets</w:t>
+      </w:r>
+      <w:proofErr w:type="spellEnd"/>
+      <w:r>
+        <w:rPr>
+          <w:lang w:val="fr-BE"/>
+        </w:rPr>
+        <w:t xml:space="preserve"> pour pouvoir les utiliser. Ils sont sur </w:t>
       </w:r>
       <w:hyperlink r:id="rId13" w:history="1">
         <w:r>
@@ -7669,14 +7798,14 @@
         </w:rPr>
         <w:t xml:space="preserve"> </w:t>
       </w:r>
-      <w:bookmarkStart w:id="6" w:name="_Toc475883188"/>
+      <w:bookmarkStart w:id="5" w:name="_Toc475883188"/>
       <w:r>
         <w:rPr>
           <w:lang w:val="fr-BE"/>
         </w:rPr>
         <w:t>Base de données</w:t>
       </w:r>
-      <w:bookmarkEnd w:id="6"/>
+      <w:bookmarkEnd w:id="5"/>
     </w:p>
     <w:p>
       <w:pPr>
@@ -7726,7 +7855,21 @@
         <w:rPr>
           <w:lang w:val="fr-BE"/>
         </w:rPr>
-        <w:t xml:space="preserve"> On utilise Sqlite pour gérer la base de données.</w:t>
+        <w:t xml:space="preserve"> On utilise </w:t>
+      </w:r>
+      <w:proofErr w:type="spellStart"/>
+      <w:r>
+        <w:rPr>
+          <w:lang w:val="fr-BE"/>
+        </w:rPr>
+        <w:t>Sqlite</w:t>
+      </w:r>
+      <w:proofErr w:type="spellEnd"/>
+      <w:r>
+        <w:rPr>
+          <w:lang w:val="fr-BE"/>
+        </w:rPr>
+        <w:t xml:space="preserve"> pour gérer la base de données.</w:t>
       </w:r>
     </w:p>
     <w:p>
@@ -7817,7 +7960,21 @@
         <w:rPr>
           <w:lang w:val="fr-BE"/>
         </w:rPr>
-        <w:t>te Bouton est composée des colonnes Jour, Heure, Ind (numéro du bouton), Valeur.</w:t>
+        <w:t xml:space="preserve">te Bouton est composée des colonnes Jour, Heure, </w:t>
+      </w:r>
+      <w:proofErr w:type="spellStart"/>
+      <w:r>
+        <w:rPr>
+          <w:lang w:val="fr-BE"/>
+        </w:rPr>
+        <w:t>Ind</w:t>
+      </w:r>
+      <w:proofErr w:type="spellEnd"/>
+      <w:r>
+        <w:rPr>
+          <w:lang w:val="fr-BE"/>
+        </w:rPr>
+        <w:t xml:space="preserve"> (numéro du bouton), Valeur.</w:t>
       </w:r>
     </w:p>
     <w:p>
@@ -7878,15 +8035,9 @@
           <w:color w:val="008000"/>
           <w:lang w:val="en-US"/>
         </w:rPr>
-        <w:t xml:space="preserve">    Heure INTEGER NOT NULL,</w:t>
-      </w:r>
-      <w:r>
-        <w:rPr>
-          <w:color w:val="000000"/>
-          <w:lang w:val="en-US"/>
-        </w:rPr>
-        <w:br/>
-      </w:r>
+        <w:t xml:space="preserve">    </w:t>
+      </w:r>
+      <w:proofErr w:type="spellStart"/>
       <w:r>
         <w:rPr>
           <w:b/>
@@ -7894,15 +8045,9 @@
           <w:color w:val="008000"/>
           <w:lang w:val="en-US"/>
         </w:rPr>
-        <w:t xml:space="preserve">    Ind   INTEGER NOT NULL,</w:t>
-      </w:r>
-      <w:r>
-        <w:rPr>
-          <w:color w:val="000000"/>
-          <w:lang w:val="en-US"/>
-        </w:rPr>
-        <w:br/>
-      </w:r>
+        <w:t>Heure</w:t>
+      </w:r>
+      <w:proofErr w:type="spellEnd"/>
       <w:r>
         <w:rPr>
           <w:b/>
@@ -7910,7 +8055,79 @@
           <w:color w:val="008000"/>
           <w:lang w:val="en-US"/>
         </w:rPr>
-        <w:t xml:space="preserve">    Valeur    INTEGER NOT NULL);</w:t>
+        <w:t xml:space="preserve"> INTEGER NOT NULL,</w:t>
+      </w:r>
+      <w:r>
+        <w:rPr>
+          <w:color w:val="000000"/>
+          <w:lang w:val="en-US"/>
+        </w:rPr>
+        <w:br/>
+      </w:r>
+      <w:r>
+        <w:rPr>
+          <w:b/>
+          <w:bCs/>
+          <w:color w:val="008000"/>
+          <w:lang w:val="en-US"/>
+        </w:rPr>
+        <w:t xml:space="preserve">    </w:t>
+      </w:r>
+      <w:proofErr w:type="spellStart"/>
+      <w:r>
+        <w:rPr>
+          <w:b/>
+          <w:bCs/>
+          <w:color w:val="008000"/>
+          <w:lang w:val="en-US"/>
+        </w:rPr>
+        <w:t>Ind</w:t>
+      </w:r>
+      <w:proofErr w:type="spellEnd"/>
+      <w:r>
+        <w:rPr>
+          <w:b/>
+          <w:bCs/>
+          <w:color w:val="008000"/>
+          <w:lang w:val="en-US"/>
+        </w:rPr>
+        <w:t xml:space="preserve">   INTEGER NOT NULL,</w:t>
+      </w:r>
+      <w:r>
+        <w:rPr>
+          <w:color w:val="000000"/>
+          <w:lang w:val="en-US"/>
+        </w:rPr>
+        <w:br/>
+      </w:r>
+      <w:r>
+        <w:rPr>
+          <w:b/>
+          <w:bCs/>
+          <w:color w:val="008000"/>
+          <w:lang w:val="en-US"/>
+        </w:rPr>
+        <w:t xml:space="preserve">    </w:t>
+      </w:r>
+      <w:proofErr w:type="spellStart"/>
+      <w:r>
+        <w:rPr>
+          <w:b/>
+          <w:bCs/>
+          <w:color w:val="008000"/>
+          <w:lang w:val="en-US"/>
+        </w:rPr>
+        <w:t>Valeur</w:t>
+      </w:r>
+      <w:proofErr w:type="spellEnd"/>
+      <w:r>
+        <w:rPr>
+          <w:b/>
+          <w:bCs/>
+          <w:color w:val="008000"/>
+          <w:lang w:val="en-US"/>
+        </w:rPr>
+        <w:t xml:space="preserve">    INTEGER NOT NULL);</w:t>
       </w:r>
     </w:p>
     <w:p>
@@ -8040,6 +8257,7 @@
         <w:br/>
         <w:t xml:space="preserve">    </w:t>
       </w:r>
+      <w:proofErr w:type="spellStart"/>
       <w:r>
         <w:rPr>
           <w:rFonts w:ascii="Courier New" w:eastAsia="Times New Roman" w:hAnsi="Courier New" w:cs="Courier New"/>
@@ -8050,19 +8268,9 @@
           <w:szCs w:val="20"/>
           <w:lang w:eastAsia="fr-BE"/>
         </w:rPr>
-        <w:t>Valeur    REAL NOT NULL,</w:t>
-      </w:r>
-      <w:r>
-        <w:rPr>
-          <w:rFonts w:ascii="Courier New" w:eastAsia="Times New Roman" w:hAnsi="Courier New" w:cs="Courier New"/>
-          <w:color w:val="000000"/>
-          <w:sz w:val="20"/>
-          <w:szCs w:val="20"/>
-          <w:lang w:eastAsia="fr-BE"/>
-        </w:rPr>
-        <w:br/>
-        <w:t xml:space="preserve">    </w:t>
-      </w:r>
+        <w:t>Valeur</w:t>
+      </w:r>
+      <w:proofErr w:type="spellEnd"/>
       <w:r>
         <w:rPr>
           <w:rFonts w:ascii="Courier New" w:eastAsia="Times New Roman" w:hAnsi="Courier New" w:cs="Courier New"/>
@@ -8073,7 +8281,7 @@
           <w:szCs w:val="20"/>
           <w:lang w:eastAsia="fr-BE"/>
         </w:rPr>
-        <w:t>Jour  INTEGER NOT NULL,</w:t>
+        <w:t xml:space="preserve">    REAL NOT NULL,</w:t>
       </w:r>
       <w:r>
         <w:rPr>
@@ -8096,7 +8304,7 @@
           <w:szCs w:val="20"/>
           <w:lang w:eastAsia="fr-BE"/>
         </w:rPr>
-        <w:t>Heure INTEGER NOT NULL,</w:t>
+        <w:t>Jour  INTEGER NOT NULL,</w:t>
       </w:r>
       <w:r>
         <w:rPr>
@@ -8109,6 +8317,7 @@
         <w:br/>
         <w:t xml:space="preserve">    </w:t>
       </w:r>
+      <w:proofErr w:type="spellStart"/>
       <w:r>
         <w:rPr>
           <w:rFonts w:ascii="Courier New" w:eastAsia="Times New Roman" w:hAnsi="Courier New" w:cs="Courier New"/>
@@ -8119,19 +8328,9 @@
           <w:szCs w:val="20"/>
           <w:lang w:eastAsia="fr-BE"/>
         </w:rPr>
-        <w:t>Minute    INTEGER NOT NULL,</w:t>
-      </w:r>
-      <w:r>
-        <w:rPr>
-          <w:rFonts w:ascii="Courier New" w:eastAsia="Times New Roman" w:hAnsi="Courier New" w:cs="Courier New"/>
-          <w:color w:val="000000"/>
-          <w:sz w:val="20"/>
-          <w:szCs w:val="20"/>
-          <w:lang w:eastAsia="fr-BE"/>
-        </w:rPr>
-        <w:br/>
-        <w:t xml:space="preserve">    </w:t>
-      </w:r>
+        <w:t>Heure</w:t>
+      </w:r>
+      <w:proofErr w:type="spellEnd"/>
       <w:r>
         <w:rPr>
           <w:rFonts w:ascii="Courier New" w:eastAsia="Times New Roman" w:hAnsi="Courier New" w:cs="Courier New"/>
@@ -8142,7 +8341,18 @@
           <w:szCs w:val="20"/>
           <w:lang w:eastAsia="fr-BE"/>
         </w:rPr>
-        <w:t>Second</w:t>
+        <w:t xml:space="preserve"> INTEGER NOT NULL,</w:t>
+      </w:r>
+      <w:r>
+        <w:rPr>
+          <w:rFonts w:ascii="Courier New" w:eastAsia="Times New Roman" w:hAnsi="Courier New" w:cs="Courier New"/>
+          <w:color w:val="000000"/>
+          <w:sz w:val="20"/>
+          <w:szCs w:val="20"/>
+          <w:lang w:eastAsia="fr-BE"/>
+        </w:rPr>
+        <w:br/>
+        <w:t xml:space="preserve">    </w:t>
       </w:r>
       <w:r>
         <w:rPr>
@@ -8154,7 +8364,7 @@
           <w:szCs w:val="20"/>
           <w:lang w:eastAsia="fr-BE"/>
         </w:rPr>
-        <w:t>e   INTEGER NOT NULL,</w:t>
+        <w:t>Minute    INTEGER NOT NULL,</w:t>
       </w:r>
       <w:r>
         <w:rPr>
@@ -8167,6 +8377,7 @@
         <w:br/>
         <w:t xml:space="preserve">    </w:t>
       </w:r>
+      <w:proofErr w:type="spellStart"/>
       <w:r>
         <w:rPr>
           <w:rFonts w:ascii="Courier New" w:eastAsia="Times New Roman" w:hAnsi="Courier New" w:cs="Courier New"/>
@@ -8177,7 +8388,69 @@
           <w:szCs w:val="20"/>
           <w:lang w:eastAsia="fr-BE"/>
         </w:rPr>
-        <w:t>Mois  INTEGER NOT NULL);</w:t>
+        <w:t>Second</w:t>
+      </w:r>
+      <w:r>
+        <w:rPr>
+          <w:rFonts w:ascii="Courier New" w:eastAsia="Times New Roman" w:hAnsi="Courier New" w:cs="Courier New"/>
+          <w:b/>
+          <w:bCs/>
+          <w:color w:val="008000"/>
+          <w:sz w:val="20"/>
+          <w:szCs w:val="20"/>
+          <w:lang w:eastAsia="fr-BE"/>
+        </w:rPr>
+        <w:t>e</w:t>
+      </w:r>
+      <w:proofErr w:type="spellEnd"/>
+      <w:r>
+        <w:rPr>
+          <w:rFonts w:ascii="Courier New" w:eastAsia="Times New Roman" w:hAnsi="Courier New" w:cs="Courier New"/>
+          <w:b/>
+          <w:bCs/>
+          <w:color w:val="008000"/>
+          <w:sz w:val="20"/>
+          <w:szCs w:val="20"/>
+          <w:lang w:eastAsia="fr-BE"/>
+        </w:rPr>
+        <w:t xml:space="preserve">   INTEGER NOT NULL,</w:t>
+      </w:r>
+      <w:r>
+        <w:rPr>
+          <w:rFonts w:ascii="Courier New" w:eastAsia="Times New Roman" w:hAnsi="Courier New" w:cs="Courier New"/>
+          <w:color w:val="000000"/>
+          <w:sz w:val="20"/>
+          <w:szCs w:val="20"/>
+          <w:lang w:eastAsia="fr-BE"/>
+        </w:rPr>
+        <w:br/>
+        <w:t xml:space="preserve">    </w:t>
+      </w:r>
+      <w:proofErr w:type="spellStart"/>
+      <w:r>
+        <w:rPr>
+          <w:rFonts w:ascii="Courier New" w:eastAsia="Times New Roman" w:hAnsi="Courier New" w:cs="Courier New"/>
+          <w:b/>
+          <w:bCs/>
+          <w:color w:val="008000"/>
+          <w:sz w:val="20"/>
+          <w:szCs w:val="20"/>
+          <w:lang w:eastAsia="fr-BE"/>
+        </w:rPr>
+        <w:t>Mois</w:t>
+      </w:r>
+      <w:proofErr w:type="spellEnd"/>
+      <w:r>
+        <w:rPr>
+          <w:rFonts w:ascii="Courier New" w:eastAsia="Times New Roman" w:hAnsi="Courier New" w:cs="Courier New"/>
+          <w:b/>
+          <w:bCs/>
+          <w:color w:val="008000"/>
+          <w:sz w:val="20"/>
+          <w:szCs w:val="20"/>
+          <w:lang w:eastAsia="fr-BE"/>
+        </w:rPr>
+        <w:t xml:space="preserve">  INTEGER NOT NULL);</w:t>
       </w:r>
     </w:p>
     <w:p>
@@ -8281,6 +8554,7 @@
         <w:br/>
         <w:t xml:space="preserve">    </w:t>
       </w:r>
+      <w:proofErr w:type="spellStart"/>
       <w:r>
         <w:rPr>
           <w:rFonts w:ascii="Courier New" w:eastAsia="Times New Roman" w:hAnsi="Courier New" w:cs="Courier New"/>
@@ -8291,19 +8565,9 @@
           <w:szCs w:val="20"/>
           <w:lang w:eastAsia="fr-BE"/>
         </w:rPr>
-        <w:t>Valeur    REAL NOT NULL,</w:t>
-      </w:r>
-      <w:r>
-        <w:rPr>
-          <w:rFonts w:ascii="Courier New" w:eastAsia="Times New Roman" w:hAnsi="Courier New" w:cs="Courier New"/>
-          <w:color w:val="000000"/>
-          <w:sz w:val="20"/>
-          <w:szCs w:val="20"/>
-          <w:lang w:eastAsia="fr-BE"/>
-        </w:rPr>
-        <w:br/>
-        <w:t xml:space="preserve">    </w:t>
-      </w:r>
+        <w:t>Valeur</w:t>
+      </w:r>
+      <w:proofErr w:type="spellEnd"/>
       <w:r>
         <w:rPr>
           <w:rFonts w:ascii="Courier New" w:eastAsia="Times New Roman" w:hAnsi="Courier New" w:cs="Courier New"/>
@@ -8314,7 +8578,7 @@
           <w:szCs w:val="20"/>
           <w:lang w:eastAsia="fr-BE"/>
         </w:rPr>
-        <w:t>Jour  INTEGER NOT NULL,</w:t>
+        <w:t xml:space="preserve">    REAL NOT NULL,</w:t>
       </w:r>
       <w:r>
         <w:rPr>
@@ -8337,7 +8601,7 @@
           <w:szCs w:val="20"/>
           <w:lang w:eastAsia="fr-BE"/>
         </w:rPr>
-        <w:t>Heure INTEGER NOT NULL,</w:t>
+        <w:t>Jour  INTEGER NOT NULL,</w:t>
       </w:r>
       <w:r>
         <w:rPr>
@@ -8350,6 +8614,7 @@
         <w:br/>
         <w:t xml:space="preserve">    </w:t>
       </w:r>
+      <w:proofErr w:type="spellStart"/>
       <w:r>
         <w:rPr>
           <w:rFonts w:ascii="Courier New" w:eastAsia="Times New Roman" w:hAnsi="Courier New" w:cs="Courier New"/>
@@ -8360,19 +8625,9 @@
           <w:szCs w:val="20"/>
           <w:lang w:eastAsia="fr-BE"/>
         </w:rPr>
-        <w:t>Minute    INTEGER NOT NULL,</w:t>
-      </w:r>
-      <w:r>
-        <w:rPr>
-          <w:rFonts w:ascii="Courier New" w:eastAsia="Times New Roman" w:hAnsi="Courier New" w:cs="Courier New"/>
-          <w:color w:val="000000"/>
-          <w:sz w:val="20"/>
-          <w:szCs w:val="20"/>
-          <w:lang w:eastAsia="fr-BE"/>
-        </w:rPr>
-        <w:br/>
-        <w:t xml:space="preserve">    </w:t>
-      </w:r>
+        <w:t>Heure</w:t>
+      </w:r>
+      <w:proofErr w:type="spellEnd"/>
       <w:r>
         <w:rPr>
           <w:rFonts w:ascii="Courier New" w:eastAsia="Times New Roman" w:hAnsi="Courier New" w:cs="Courier New"/>
@@ -8383,7 +8638,18 @@
           <w:szCs w:val="20"/>
           <w:lang w:eastAsia="fr-BE"/>
         </w:rPr>
-        <w:t>Second</w:t>
+        <w:t xml:space="preserve"> INTEGER NOT NULL,</w:t>
+      </w:r>
+      <w:r>
+        <w:rPr>
+          <w:rFonts w:ascii="Courier New" w:eastAsia="Times New Roman" w:hAnsi="Courier New" w:cs="Courier New"/>
+          <w:color w:val="000000"/>
+          <w:sz w:val="20"/>
+          <w:szCs w:val="20"/>
+          <w:lang w:eastAsia="fr-BE"/>
+        </w:rPr>
+        <w:br/>
+        <w:t xml:space="preserve">    </w:t>
       </w:r>
       <w:r>
         <w:rPr>
@@ -8395,7 +8661,7 @@
           <w:szCs w:val="20"/>
           <w:lang w:eastAsia="fr-BE"/>
         </w:rPr>
-        <w:t>e   INTEGER NOT NULL,</w:t>
+        <w:t>Minute    INTEGER NOT NULL,</w:t>
       </w:r>
       <w:r>
         <w:rPr>
@@ -8408,6 +8674,7 @@
         <w:br/>
         <w:t xml:space="preserve">    </w:t>
       </w:r>
+      <w:proofErr w:type="spellStart"/>
       <w:r>
         <w:rPr>
           <w:rFonts w:ascii="Courier New" w:eastAsia="Times New Roman" w:hAnsi="Courier New" w:cs="Courier New"/>
@@ -8418,7 +8685,69 @@
           <w:szCs w:val="20"/>
           <w:lang w:eastAsia="fr-BE"/>
         </w:rPr>
-        <w:t>Mois  INTEGER NOT NULL);</w:t>
+        <w:t>Second</w:t>
+      </w:r>
+      <w:r>
+        <w:rPr>
+          <w:rFonts w:ascii="Courier New" w:eastAsia="Times New Roman" w:hAnsi="Courier New" w:cs="Courier New"/>
+          <w:b/>
+          <w:bCs/>
+          <w:color w:val="008000"/>
+          <w:sz w:val="20"/>
+          <w:szCs w:val="20"/>
+          <w:lang w:eastAsia="fr-BE"/>
+        </w:rPr>
+        <w:t>e</w:t>
+      </w:r>
+      <w:proofErr w:type="spellEnd"/>
+      <w:r>
+        <w:rPr>
+          <w:rFonts w:ascii="Courier New" w:eastAsia="Times New Roman" w:hAnsi="Courier New" w:cs="Courier New"/>
+          <w:b/>
+          <w:bCs/>
+          <w:color w:val="008000"/>
+          <w:sz w:val="20"/>
+          <w:szCs w:val="20"/>
+          <w:lang w:eastAsia="fr-BE"/>
+        </w:rPr>
+        <w:t xml:space="preserve">   INTEGER NOT NULL,</w:t>
+      </w:r>
+      <w:r>
+        <w:rPr>
+          <w:rFonts w:ascii="Courier New" w:eastAsia="Times New Roman" w:hAnsi="Courier New" w:cs="Courier New"/>
+          <w:color w:val="000000"/>
+          <w:sz w:val="20"/>
+          <w:szCs w:val="20"/>
+          <w:lang w:eastAsia="fr-BE"/>
+        </w:rPr>
+        <w:br/>
+        <w:t xml:space="preserve">    </w:t>
+      </w:r>
+      <w:proofErr w:type="spellStart"/>
+      <w:r>
+        <w:rPr>
+          <w:rFonts w:ascii="Courier New" w:eastAsia="Times New Roman" w:hAnsi="Courier New" w:cs="Courier New"/>
+          <w:b/>
+          <w:bCs/>
+          <w:color w:val="008000"/>
+          <w:sz w:val="20"/>
+          <w:szCs w:val="20"/>
+          <w:lang w:eastAsia="fr-BE"/>
+        </w:rPr>
+        <w:t>Mois</w:t>
+      </w:r>
+      <w:proofErr w:type="spellEnd"/>
+      <w:r>
+        <w:rPr>
+          <w:rFonts w:ascii="Courier New" w:eastAsia="Times New Roman" w:hAnsi="Courier New" w:cs="Courier New"/>
+          <w:b/>
+          <w:bCs/>
+          <w:color w:val="008000"/>
+          <w:sz w:val="20"/>
+          <w:szCs w:val="20"/>
+          <w:lang w:eastAsia="fr-BE"/>
+        </w:rPr>
+        <w:t xml:space="preserve">  INTEGER NOT NULL);</w:t>
       </w:r>
     </w:p>
     <w:p>
@@ -8493,14 +8822,22 @@
         </w:rPr>
         <w:t xml:space="preserve"> </w:t>
       </w:r>
-      <w:bookmarkStart w:id="7" w:name="_Toc475883189"/>
-      <w:r>
-        <w:rPr>
-          <w:lang w:val="fr-BE"/>
-        </w:rPr>
-        <w:t>Les pages Web et Wamp</w:t>
-      </w:r>
-      <w:bookmarkEnd w:id="7"/>
+      <w:bookmarkStart w:id="6" w:name="_Toc475883189"/>
+      <w:r>
+        <w:rPr>
+          <w:lang w:val="fr-BE"/>
+        </w:rPr>
+        <w:t xml:space="preserve">Les pages Web et </w:t>
+      </w:r>
+      <w:proofErr w:type="spellStart"/>
+      <w:r>
+        <w:rPr>
+          <w:lang w:val="fr-BE"/>
+        </w:rPr>
+        <w:t>Wamp</w:t>
+      </w:r>
+      <w:bookmarkEnd w:id="6"/>
+      <w:proofErr w:type="spellEnd"/>
     </w:p>
     <w:p>
       <w:pPr>
@@ -8556,8 +8893,30 @@
         <w:rPr>
           <w:lang w:val="fr-BE"/>
         </w:rPr>
-        <w:t>\INFOB318-16-17-pds-AMELIORER\project\PageWeb</w:t>
-      </w:r>
+        <w:t>\INFOB318-16-17-pds-AMELIORER\</w:t>
+      </w:r>
+      <w:proofErr w:type="spellStart"/>
+      <w:r>
+        <w:rPr>
+          <w:lang w:val="fr-BE"/>
+        </w:rPr>
+        <w:t>project</w:t>
+      </w:r>
+      <w:proofErr w:type="spellEnd"/>
+      <w:r>
+        <w:rPr>
+          <w:lang w:val="fr-BE"/>
+        </w:rPr>
+        <w:t>\</w:t>
+      </w:r>
+      <w:proofErr w:type="spellStart"/>
+      <w:r>
+        <w:rPr>
+          <w:lang w:val="fr-BE"/>
+        </w:rPr>
+        <w:t>PageWeb</w:t>
+      </w:r>
+      <w:proofErr w:type="spellEnd"/>
       <w:r>
         <w:rPr>
           <w:lang w:val="fr-BE"/>
@@ -8641,7 +9000,21 @@
         <w:rPr>
           <w:lang w:val="fr-BE"/>
         </w:rPr>
-        <w:t xml:space="preserve"> il faut simplement télécharger et installer Wamp sur la machine qui hébergera le serveur. </w:t>
+        <w:t xml:space="preserve"> il faut simplement télécharger et installer </w:t>
+      </w:r>
+      <w:proofErr w:type="spellStart"/>
+      <w:r>
+        <w:rPr>
+          <w:lang w:val="fr-BE"/>
+        </w:rPr>
+        <w:t>Wamp</w:t>
+      </w:r>
+      <w:proofErr w:type="spellEnd"/>
+      <w:r>
+        <w:rPr>
+          <w:lang w:val="fr-BE"/>
+        </w:rPr>
+        <w:t xml:space="preserve"> sur la machine qui hébergera le serveur. </w:t>
       </w:r>
       <w:r>
         <w:rPr>
@@ -8698,8 +9071,30 @@
         <w:rPr>
           <w:lang w:val="fr-BE"/>
         </w:rPr>
-        <w:t>\INFOB318-16-17-pds-AMELIORER\project\PageWeb</w:t>
-      </w:r>
+        <w:t>\INFOB318-16-17-pds-AMELIORER\</w:t>
+      </w:r>
+      <w:proofErr w:type="spellStart"/>
+      <w:r>
+        <w:rPr>
+          <w:lang w:val="fr-BE"/>
+        </w:rPr>
+        <w:t>project</w:t>
+      </w:r>
+      <w:proofErr w:type="spellEnd"/>
+      <w:r>
+        <w:rPr>
+          <w:lang w:val="fr-BE"/>
+        </w:rPr>
+        <w:t>\</w:t>
+      </w:r>
+      <w:proofErr w:type="spellStart"/>
+      <w:r>
+        <w:rPr>
+          <w:lang w:val="fr-BE"/>
+        </w:rPr>
+        <w:t>PageWeb</w:t>
+      </w:r>
+      <w:proofErr w:type="spellEnd"/>
       <w:r>
         <w:rPr>
           <w:lang w:val="fr-BE"/>
@@ -8710,7 +9105,21 @@
         <w:rPr>
           <w:lang w:val="fr-BE"/>
         </w:rPr>
-        <w:t>nu dans votre dossier Wamp créé</w:t>
+        <w:t xml:space="preserve">nu dans votre dossier </w:t>
+      </w:r>
+      <w:proofErr w:type="spellStart"/>
+      <w:r>
+        <w:rPr>
+          <w:lang w:val="fr-BE"/>
+        </w:rPr>
+        <w:t>Wamp</w:t>
+      </w:r>
+      <w:proofErr w:type="spellEnd"/>
+      <w:r>
+        <w:rPr>
+          <w:lang w:val="fr-BE"/>
+        </w:rPr>
+        <w:t xml:space="preserve"> créé</w:t>
       </w:r>
       <w:r>
         <w:rPr>
@@ -8791,14 +9200,14 @@
           <w:lang w:val="fr-BE"/>
         </w:rPr>
       </w:pPr>
-      <w:bookmarkStart w:id="8" w:name="_Toc475883190"/>
+      <w:bookmarkStart w:id="7" w:name="_Toc475883190"/>
       <w:r>
         <w:rPr>
           <w:lang w:val="fr-BE"/>
         </w:rPr>
         <w:t>Serveur</w:t>
       </w:r>
-      <w:bookmarkEnd w:id="8"/>
+      <w:bookmarkEnd w:id="7"/>
     </w:p>
     <w:p>
       <w:pPr>
@@ -8818,14 +9227,16 @@
         </w:rPr>
         <w:t xml:space="preserve"> </w:t>
       </w:r>
-      <w:bookmarkStart w:id="9" w:name="_Toc475883191"/>
+      <w:bookmarkStart w:id="8" w:name="_Toc475883191"/>
+      <w:proofErr w:type="spellStart"/>
       <w:r>
         <w:rPr>
           <w:lang w:val="fr-BE"/>
         </w:rPr>
         <w:t>ServeurPrincipal</w:t>
       </w:r>
-      <w:bookmarkEnd w:id="9"/>
+      <w:bookmarkEnd w:id="8"/>
+      <w:proofErr w:type="spellEnd"/>
     </w:p>
     <w:p>
       <w:pPr>
@@ -8839,13 +9250,35 @@
         <w:rPr>
           <w:lang w:val="fr-BE"/>
         </w:rPr>
-        <w:t>La classe ServeurPrincipal</w:t>
-      </w:r>
-      <w:r>
-        <w:rPr>
-          <w:lang w:val="fr-BE"/>
-        </w:rPr>
-        <w:t xml:space="preserve"> est la MainClasse pour le Serveur. C’est elle </w:t>
+        <w:t xml:space="preserve">La classe </w:t>
+      </w:r>
+      <w:proofErr w:type="spellStart"/>
+      <w:r>
+        <w:rPr>
+          <w:lang w:val="fr-BE"/>
+        </w:rPr>
+        <w:t>ServeurPrincipal</w:t>
+      </w:r>
+      <w:proofErr w:type="spellEnd"/>
+      <w:r>
+        <w:rPr>
+          <w:lang w:val="fr-BE"/>
+        </w:rPr>
+        <w:t xml:space="preserve"> est la </w:t>
+      </w:r>
+      <w:proofErr w:type="spellStart"/>
+      <w:r>
+        <w:rPr>
+          <w:lang w:val="fr-BE"/>
+        </w:rPr>
+        <w:t>MainClasse</w:t>
+      </w:r>
+      <w:proofErr w:type="spellEnd"/>
+      <w:r>
+        <w:rPr>
+          <w:lang w:val="fr-BE"/>
+        </w:rPr>
+        <w:t xml:space="preserve"> pour le Serveur. C’est elle </w:t>
       </w:r>
       <w:r>
         <w:rPr>
@@ -8857,7 +9290,21 @@
         <w:rPr>
           <w:lang w:val="fr-BE"/>
         </w:rPr>
-        <w:t xml:space="preserve"> threads EnvoieIP et Serveur</w:t>
+        <w:t xml:space="preserve"> threads </w:t>
+      </w:r>
+      <w:proofErr w:type="spellStart"/>
+      <w:r>
+        <w:rPr>
+          <w:lang w:val="fr-BE"/>
+        </w:rPr>
+        <w:t>EnvoieIP</w:t>
+      </w:r>
+      <w:proofErr w:type="spellEnd"/>
+      <w:r>
+        <w:rPr>
+          <w:lang w:val="fr-BE"/>
+        </w:rPr>
+        <w:t xml:space="preserve"> et Serveur</w:t>
       </w:r>
       <w:r>
         <w:rPr>
@@ -8984,14 +9431,16 @@
         </w:rPr>
         <w:t xml:space="preserve"> </w:t>
       </w:r>
-      <w:bookmarkStart w:id="10" w:name="_Toc475883192"/>
+      <w:bookmarkStart w:id="9" w:name="_Toc475883192"/>
+      <w:proofErr w:type="spellStart"/>
       <w:r>
         <w:rPr>
           <w:lang w:val="fr-BE"/>
         </w:rPr>
         <w:t>EnvoieIP</w:t>
       </w:r>
-      <w:bookmarkEnd w:id="10"/>
+      <w:bookmarkEnd w:id="9"/>
+      <w:proofErr w:type="spellEnd"/>
     </w:p>
     <w:p>
       <w:pPr>
@@ -9005,7 +9454,21 @@
         <w:rPr>
           <w:lang w:val="fr-BE"/>
         </w:rPr>
-        <w:t>La classe EnvoieIP est le thread qui va</w:t>
+        <w:t xml:space="preserve">La classe </w:t>
+      </w:r>
+      <w:proofErr w:type="spellStart"/>
+      <w:r>
+        <w:rPr>
+          <w:lang w:val="fr-BE"/>
+        </w:rPr>
+        <w:t>EnvoieIP</w:t>
+      </w:r>
+      <w:proofErr w:type="spellEnd"/>
+      <w:r>
+        <w:rPr>
+          <w:lang w:val="fr-BE"/>
+        </w:rPr>
+        <w:t xml:space="preserve"> est le thread qui va</w:t>
       </w:r>
       <w:r>
         <w:rPr>
@@ -9086,14 +9549,14 @@
         </w:rPr>
         <w:t xml:space="preserve"> </w:t>
       </w:r>
-      <w:bookmarkStart w:id="11" w:name="_Toc475883193"/>
+      <w:bookmarkStart w:id="10" w:name="_Toc475883193"/>
       <w:r>
         <w:rPr>
           <w:lang w:val="fr-BE"/>
         </w:rPr>
         <w:t>Serveur</w:t>
       </w:r>
-      <w:bookmarkEnd w:id="11"/>
+      <w:bookmarkEnd w:id="10"/>
       <w:r>
         <w:rPr>
           <w:lang w:val="fr-BE"/>
@@ -9185,14 +9648,44 @@
         </w:rPr>
         <w:t xml:space="preserve"> </w:t>
       </w:r>
-      <w:bookmarkStart w:id="12" w:name="_Toc475883194"/>
-      <w:r>
-        <w:rPr>
-          <w:lang w:val="fr-BE"/>
-        </w:rPr>
-        <w:t>ServeurBouton, ServeurTemp, ServeurForce</w:t>
-      </w:r>
-      <w:bookmarkEnd w:id="12"/>
+      <w:bookmarkStart w:id="11" w:name="_Toc475883194"/>
+      <w:proofErr w:type="spellStart"/>
+      <w:r>
+        <w:rPr>
+          <w:lang w:val="fr-BE"/>
+        </w:rPr>
+        <w:t>ServeurBouton</w:t>
+      </w:r>
+      <w:proofErr w:type="spellEnd"/>
+      <w:r>
+        <w:rPr>
+          <w:lang w:val="fr-BE"/>
+        </w:rPr>
+        <w:t xml:space="preserve">, </w:t>
+      </w:r>
+      <w:proofErr w:type="spellStart"/>
+      <w:r>
+        <w:rPr>
+          <w:lang w:val="fr-BE"/>
+        </w:rPr>
+        <w:t>ServeurTemp</w:t>
+      </w:r>
+      <w:proofErr w:type="spellEnd"/>
+      <w:r>
+        <w:rPr>
+          <w:lang w:val="fr-BE"/>
+        </w:rPr>
+        <w:t xml:space="preserve">, </w:t>
+      </w:r>
+      <w:proofErr w:type="spellStart"/>
+      <w:r>
+        <w:rPr>
+          <w:lang w:val="fr-BE"/>
+        </w:rPr>
+        <w:t>ServeurForce</w:t>
+      </w:r>
+      <w:bookmarkEnd w:id="11"/>
+      <w:proofErr w:type="spellEnd"/>
     </w:p>
     <w:p>
       <w:pPr>
@@ -9206,7 +9699,49 @@
         <w:rPr>
           <w:lang w:val="fr-BE"/>
         </w:rPr>
-        <w:t xml:space="preserve">Les classes ServeurBouton, ServeurTemp, ServeurForce vont créer dans la BD </w:t>
+        <w:t xml:space="preserve">Les classes </w:t>
+      </w:r>
+      <w:proofErr w:type="spellStart"/>
+      <w:r>
+        <w:rPr>
+          <w:lang w:val="fr-BE"/>
+        </w:rPr>
+        <w:t>ServeurBouton</w:t>
+      </w:r>
+      <w:proofErr w:type="spellEnd"/>
+      <w:r>
+        <w:rPr>
+          <w:lang w:val="fr-BE"/>
+        </w:rPr>
+        <w:t xml:space="preserve">, </w:t>
+      </w:r>
+      <w:proofErr w:type="spellStart"/>
+      <w:r>
+        <w:rPr>
+          <w:lang w:val="fr-BE"/>
+        </w:rPr>
+        <w:t>ServeurTemp</w:t>
+      </w:r>
+      <w:proofErr w:type="spellEnd"/>
+      <w:r>
+        <w:rPr>
+          <w:lang w:val="fr-BE"/>
+        </w:rPr>
+        <w:t xml:space="preserve">, </w:t>
+      </w:r>
+      <w:proofErr w:type="spellStart"/>
+      <w:r>
+        <w:rPr>
+          <w:lang w:val="fr-BE"/>
+        </w:rPr>
+        <w:t>ServeurForce</w:t>
+      </w:r>
+      <w:proofErr w:type="spellEnd"/>
+      <w:r>
+        <w:rPr>
+          <w:lang w:val="fr-BE"/>
+        </w:rPr>
+        <w:t xml:space="preserve"> vont créer dans la BD </w:t>
       </w:r>
       <w:r>
         <w:rPr>
@@ -9242,7 +9777,14 @@
         <w:rPr>
           <w:lang w:val="fr-BE"/>
         </w:rPr>
-        <w:t xml:space="preserve"> Elles vont aussi créer les Threads Up</w:t>
+        <w:t xml:space="preserve"> Elles vont aussi créer les Threads </w:t>
+      </w:r>
+      <w:proofErr w:type="spellStart"/>
+      <w:r>
+        <w:rPr>
+          <w:lang w:val="fr-BE"/>
+        </w:rPr>
+        <w:t>Up</w:t>
       </w:r>
       <w:r>
         <w:rPr>
@@ -9260,7 +9802,14 @@
         <w:rPr>
           <w:lang w:val="fr-BE"/>
         </w:rPr>
-        <w:t xml:space="preserve">eDataScreen </w:t>
+        <w:t>eDataScreen</w:t>
+      </w:r>
+      <w:proofErr w:type="spellEnd"/>
+      <w:r>
+        <w:rPr>
+          <w:lang w:val="fr-BE"/>
+        </w:rPr>
+        <w:t xml:space="preserve"> </w:t>
       </w:r>
       <w:r>
         <w:rPr>
@@ -9278,7 +9827,14 @@
         <w:rPr>
           <w:lang w:val="fr-BE"/>
         </w:rPr>
-        <w:t>(Up</w:t>
+        <w:t>(</w:t>
+      </w:r>
+      <w:proofErr w:type="spellStart"/>
+      <w:r>
+        <w:rPr>
+          <w:lang w:val="fr-BE"/>
+        </w:rPr>
+        <w:t>Up</w:t>
       </w:r>
       <w:r>
         <w:rPr>
@@ -9290,7 +9846,14 @@
         <w:rPr>
           <w:lang w:val="fr-BE"/>
         </w:rPr>
-        <w:t>ateDataScreenBouton,</w:t>
+        <w:t>ateDataScreenBouton</w:t>
+      </w:r>
+      <w:proofErr w:type="spellEnd"/>
+      <w:r>
+        <w:rPr>
+          <w:lang w:val="fr-BE"/>
+        </w:rPr>
+        <w:t>,</w:t>
       </w:r>
       <w:r>
         <w:rPr>
@@ -9298,6 +9861,7 @@
         </w:rPr>
         <w:t xml:space="preserve"> </w:t>
       </w:r>
+      <w:proofErr w:type="spellStart"/>
       <w:r>
         <w:rPr>
           <w:lang w:val="fr-BE"/>
@@ -9314,7 +9878,21 @@
         <w:rPr>
           <w:lang w:val="fr-BE"/>
         </w:rPr>
-        <w:t>ateDataScreenTemp, Up</w:t>
+        <w:t>ateDataScreenTemp</w:t>
+      </w:r>
+      <w:proofErr w:type="spellEnd"/>
+      <w:r>
+        <w:rPr>
+          <w:lang w:val="fr-BE"/>
+        </w:rPr>
+        <w:t xml:space="preserve">, </w:t>
+      </w:r>
+      <w:proofErr w:type="spellStart"/>
+      <w:r>
+        <w:rPr>
+          <w:lang w:val="fr-BE"/>
+        </w:rPr>
+        <w:t>Up</w:t>
       </w:r>
       <w:r>
         <w:rPr>
@@ -9326,7 +9904,28 @@
         <w:rPr>
           <w:lang w:val="fr-BE"/>
         </w:rPr>
-        <w:t xml:space="preserve">ateDataScreenForce), Reception </w:t>
+        <w:t>ateDataScreenForce</w:t>
+      </w:r>
+      <w:proofErr w:type="spellEnd"/>
+      <w:r>
+        <w:rPr>
+          <w:lang w:val="fr-BE"/>
+        </w:rPr>
+        <w:t xml:space="preserve">), </w:t>
+      </w:r>
+      <w:proofErr w:type="spellStart"/>
+      <w:r>
+        <w:rPr>
+          <w:lang w:val="fr-BE"/>
+        </w:rPr>
+        <w:t>Reception</w:t>
+      </w:r>
+      <w:proofErr w:type="spellEnd"/>
+      <w:r>
+        <w:rPr>
+          <w:lang w:val="fr-BE"/>
+        </w:rPr>
+        <w:t xml:space="preserve"> </w:t>
       </w:r>
       <w:r>
         <w:rPr>
@@ -9351,7 +9950,49 @@
         <w:rPr>
           <w:lang w:val="fr-BE"/>
         </w:rPr>
-        <w:t>(ReceptionBouton, ReceptionTemp, ReceptionForce)</w:t>
+        <w:t>(</w:t>
+      </w:r>
+      <w:proofErr w:type="spellStart"/>
+      <w:r>
+        <w:rPr>
+          <w:lang w:val="fr-BE"/>
+        </w:rPr>
+        <w:t>ReceptionBouton</w:t>
+      </w:r>
+      <w:proofErr w:type="spellEnd"/>
+      <w:r>
+        <w:rPr>
+          <w:lang w:val="fr-BE"/>
+        </w:rPr>
+        <w:t xml:space="preserve">, </w:t>
+      </w:r>
+      <w:proofErr w:type="spellStart"/>
+      <w:r>
+        <w:rPr>
+          <w:lang w:val="fr-BE"/>
+        </w:rPr>
+        <w:t>ReceptionTemp</w:t>
+      </w:r>
+      <w:proofErr w:type="spellEnd"/>
+      <w:r>
+        <w:rPr>
+          <w:lang w:val="fr-BE"/>
+        </w:rPr>
+        <w:t xml:space="preserve">, </w:t>
+      </w:r>
+      <w:proofErr w:type="spellStart"/>
+      <w:r>
+        <w:rPr>
+          <w:lang w:val="fr-BE"/>
+        </w:rPr>
+        <w:t>ReceptionForce</w:t>
+      </w:r>
+      <w:proofErr w:type="spellEnd"/>
+      <w:r>
+        <w:rPr>
+          <w:lang w:val="fr-BE"/>
+        </w:rPr>
+        <w:t>)</w:t>
       </w:r>
       <w:r>
         <w:rPr>
@@ -9386,18 +10027,40 @@
         </w:rPr>
         <w:t xml:space="preserve"> </w:t>
       </w:r>
-      <w:bookmarkStart w:id="13" w:name="_Toc475883195"/>
-      <w:r>
-        <w:rPr>
-          <w:lang w:val="fr-BE"/>
-        </w:rPr>
-        <w:t>UpdateDataScreenBouton, UpdateDataScreen</w:t>
-      </w:r>
-      <w:r>
-        <w:rPr>
-          <w:lang w:val="fr-BE"/>
-        </w:rPr>
-        <w:t>Force,</w:t>
+      <w:bookmarkStart w:id="12" w:name="_Toc475883195"/>
+      <w:proofErr w:type="spellStart"/>
+      <w:r>
+        <w:rPr>
+          <w:lang w:val="fr-BE"/>
+        </w:rPr>
+        <w:t>UpdateDataScreenBouton</w:t>
+      </w:r>
+      <w:proofErr w:type="spellEnd"/>
+      <w:r>
+        <w:rPr>
+          <w:lang w:val="fr-BE"/>
+        </w:rPr>
+        <w:t xml:space="preserve">, </w:t>
+      </w:r>
+      <w:proofErr w:type="spellStart"/>
+      <w:r>
+        <w:rPr>
+          <w:lang w:val="fr-BE"/>
+        </w:rPr>
+        <w:t>UpdateDataScreen</w:t>
+      </w:r>
+      <w:r>
+        <w:rPr>
+          <w:lang w:val="fr-BE"/>
+        </w:rPr>
+        <w:t>Force</w:t>
+      </w:r>
+      <w:proofErr w:type="spellEnd"/>
+      <w:r>
+        <w:rPr>
+          <w:lang w:val="fr-BE"/>
+        </w:rPr>
+        <w:t>,</w:t>
       </w:r>
       <w:r>
         <w:rPr>
@@ -9405,13 +10068,15 @@
         </w:rPr>
         <w:t xml:space="preserve"> </w:t>
       </w:r>
+      <w:proofErr w:type="spellStart"/>
       <w:r>
         <w:rPr>
           <w:lang w:val="fr-BE"/>
         </w:rPr>
         <w:t>UpdateDataScreenTemp</w:t>
       </w:r>
-      <w:bookmarkEnd w:id="13"/>
+      <w:bookmarkEnd w:id="12"/>
+      <w:proofErr w:type="spellEnd"/>
     </w:p>
     <w:p>
       <w:pPr>
@@ -9425,7 +10090,49 @@
         <w:rPr>
           <w:lang w:val="fr-BE"/>
         </w:rPr>
-        <w:t xml:space="preserve">Les classes UpdateDataScreenBouton, UpdateDataScreenForce, UpdateDataScreenTemp sont les classes qui vont gérer </w:t>
+        <w:t xml:space="preserve">Les classes </w:t>
+      </w:r>
+      <w:proofErr w:type="spellStart"/>
+      <w:r>
+        <w:rPr>
+          <w:lang w:val="fr-BE"/>
+        </w:rPr>
+        <w:t>UpdateDataScreenBouton</w:t>
+      </w:r>
+      <w:proofErr w:type="spellEnd"/>
+      <w:r>
+        <w:rPr>
+          <w:lang w:val="fr-BE"/>
+        </w:rPr>
+        <w:t xml:space="preserve">, </w:t>
+      </w:r>
+      <w:proofErr w:type="spellStart"/>
+      <w:r>
+        <w:rPr>
+          <w:lang w:val="fr-BE"/>
+        </w:rPr>
+        <w:t>UpdateDataScreenForce</w:t>
+      </w:r>
+      <w:proofErr w:type="spellEnd"/>
+      <w:r>
+        <w:rPr>
+          <w:lang w:val="fr-BE"/>
+        </w:rPr>
+        <w:t xml:space="preserve">, </w:t>
+      </w:r>
+      <w:proofErr w:type="spellStart"/>
+      <w:r>
+        <w:rPr>
+          <w:lang w:val="fr-BE"/>
+        </w:rPr>
+        <w:t>UpdateDataScreenTemp</w:t>
+      </w:r>
+      <w:proofErr w:type="spellEnd"/>
+      <w:r>
+        <w:rPr>
+          <w:lang w:val="fr-BE"/>
+        </w:rPr>
+        <w:t xml:space="preserve"> sont les classes qui vont gérer </w:t>
       </w:r>
       <w:r>
         <w:rPr>
@@ -9465,7 +10172,8 @@
           <w:lang w:val="fr-BE"/>
         </w:rPr>
       </w:pPr>
-      <w:bookmarkStart w:id="14" w:name="_Toc475883196"/>
+      <w:bookmarkStart w:id="13" w:name="_Toc475883196"/>
+      <w:proofErr w:type="spellStart"/>
       <w:r>
         <w:rPr>
           <w:lang w:val="fr-BE"/>
@@ -9478,7 +10186,8 @@
         </w:rPr>
         <w:t>A</w:t>
       </w:r>
-      <w:bookmarkEnd w:id="14"/>
+      <w:bookmarkEnd w:id="13"/>
+      <w:proofErr w:type="spellEnd"/>
     </w:p>
     <w:p>
       <w:pPr>
@@ -9524,7 +10233,7 @@
             <v:path o:extrusionok="f" gradientshapeok="t" o:connecttype="rect"/>
             <o:lock v:ext="edit" aspectratio="t"/>
           </v:shapetype>
-          <v:shape id="_x0000_i1025" type="#_x0000_t75" style="width:470.25pt;height:306.75pt">
+          <v:shape id="_x0000_i1025" type="#_x0000_t75" style="width:470.1pt;height:306.9pt">
             <v:imagedata r:id="rId16" o:title="PageWebBouton B"/>
           </v:shape>
         </w:pict>
@@ -9554,7 +10263,7 @@
           <w:lang w:val="fr-BE"/>
         </w:rPr>
         <w:pict>
-          <v:shape id="_x0000_i1031" type="#_x0000_t75" style="width:167.25pt;height:95.25pt">
+          <v:shape id="_x0000_i1026" type="#_x0000_t75" style="width:167.25pt;height:95.25pt">
             <v:imagedata r:id="rId17" o:title="DonneBOutonA" croptop="1512f"/>
           </v:shape>
         </w:pict>
@@ -9607,7 +10316,8 @@
           <w:lang w:val="fr-BE"/>
         </w:rPr>
       </w:pPr>
-      <w:bookmarkStart w:id="15" w:name="_Toc475883197"/>
+      <w:bookmarkStart w:id="14" w:name="_Toc475883197"/>
+      <w:proofErr w:type="spellStart"/>
       <w:r>
         <w:rPr>
           <w:lang w:val="fr-BE"/>
@@ -9621,7 +10331,8 @@
         </w:rPr>
         <w:t>B</w:t>
       </w:r>
-      <w:bookmarkEnd w:id="15"/>
+      <w:bookmarkEnd w:id="14"/>
+      <w:proofErr w:type="spellEnd"/>
     </w:p>
     <w:p>
       <w:pPr>
@@ -9648,7 +10359,7 @@
           <w:lang w:val="fr-BE"/>
         </w:rPr>
         <w:pict>
-          <v:shape id="_x0000_i1026" type="#_x0000_t75" style="width:470.25pt;height:249.75pt">
+          <v:shape id="_x0000_i1027" type="#_x0000_t75" style="width:470.2pt;height:249.7pt">
             <v:imagedata r:id="rId18" o:title="PageWebOuton A"/>
           </v:shape>
         </w:pict>
@@ -9678,7 +10389,7 @@
           <w:lang w:val="fr-BE"/>
         </w:rPr>
         <w:pict>
-          <v:shape id="_x0000_i1033" type="#_x0000_t75" style="width:305.25pt;height:82.5pt">
+          <v:shape id="_x0000_i1028" type="#_x0000_t75" style="width:305.3pt;height:82.5pt">
             <v:imagedata r:id="rId19" o:title="DataBOutonB"/>
           </v:shape>
         </w:pict>
@@ -9766,7 +10477,8 @@
           <w:lang w:val="fr-BE"/>
         </w:rPr>
       </w:pPr>
-      <w:bookmarkStart w:id="16" w:name="_Toc475883198"/>
+      <w:bookmarkStart w:id="15" w:name="_Toc475883198"/>
+      <w:proofErr w:type="spellStart"/>
       <w:r>
         <w:rPr>
           <w:lang w:val="fr-BE"/>
@@ -9774,7 +10486,8 @@
         <w:lastRenderedPageBreak/>
         <w:t>mapageForce</w:t>
       </w:r>
-      <w:bookmarkEnd w:id="16"/>
+      <w:bookmarkEnd w:id="15"/>
+      <w:proofErr w:type="spellEnd"/>
     </w:p>
     <w:p>
       <w:pPr>
@@ -9802,7 +10515,7 @@
           <w:lang w:val="fr-BE"/>
         </w:rPr>
         <w:pict>
-          <v:shape id="_x0000_i1027" type="#_x0000_t75" style="width:469.5pt;height:249.75pt">
+          <v:shape id="_x0000_i1029" type="#_x0000_t75" style="width:469.75pt;height:249.8pt">
             <v:imagedata r:id="rId20" o:title="SiteFOrce"/>
           </v:shape>
         </w:pict>
@@ -9832,7 +10545,7 @@
           <w:lang w:val="fr-BE"/>
         </w:rPr>
         <w:pict>
-          <v:shape id="_x0000_i1034" type="#_x0000_t75" style="width:273.75pt;height:212.25pt">
+          <v:shape id="_x0000_i1030" type="#_x0000_t75" style="width:273.8pt;height:212.3pt">
             <v:imagedata r:id="rId21" o:title="DataFOrce"/>
           </v:shape>
         </w:pict>
@@ -9877,7 +10590,8 @@
           <w:lang w:val="fr-BE"/>
         </w:rPr>
       </w:pPr>
-      <w:bookmarkStart w:id="17" w:name="_Toc475883199"/>
+      <w:bookmarkStart w:id="16" w:name="_Toc475883199"/>
+      <w:proofErr w:type="spellStart"/>
       <w:r>
         <w:rPr>
           <w:lang w:val="fr-BE"/>
@@ -9885,7 +10599,8 @@
         <w:lastRenderedPageBreak/>
         <w:t>mapageTemp</w:t>
       </w:r>
-      <w:bookmarkEnd w:id="17"/>
+      <w:bookmarkEnd w:id="16"/>
+      <w:proofErr w:type="spellEnd"/>
     </w:p>
     <w:p>
       <w:pPr>
@@ -9913,7 +10628,7 @@
           <w:lang w:val="fr-BE"/>
         </w:rPr>
         <w:pict>
-          <v:shape id="_x0000_i1028" type="#_x0000_t75" style="width:470.25pt;height:245.25pt">
+          <v:shape id="_x0000_i1031" type="#_x0000_t75" style="width:470.2pt;height:245.4pt">
             <v:imagedata r:id="rId22" o:title="Température sit"/>
           </v:shape>
         </w:pict>
@@ -9944,7 +10659,7 @@
           <w:lang w:val="fr-BE"/>
         </w:rPr>
         <w:pict>
-          <v:shape id="_x0000_i1035" type="#_x0000_t75" style="width:222.75pt;height:147.75pt">
+          <v:shape id="_x0000_i1032" type="#_x0000_t75" style="width:222.8pt;height:147.75pt">
             <v:imagedata r:id="rId23" o:title="DataTemp"/>
           </v:shape>
         </w:pict>
@@ -10025,14 +10740,44 @@
         <w:lastRenderedPageBreak/>
         <w:t xml:space="preserve"> </w:t>
       </w:r>
-      <w:bookmarkStart w:id="18" w:name="_Toc475883200"/>
-      <w:r>
-        <w:rPr>
-          <w:lang w:val="fr-BE"/>
-        </w:rPr>
-        <w:t>ReceptionBouton, ReceptionTemp, ReceptionForce</w:t>
-      </w:r>
-      <w:bookmarkEnd w:id="18"/>
+      <w:bookmarkStart w:id="17" w:name="_Toc475883200"/>
+      <w:proofErr w:type="spellStart"/>
+      <w:r>
+        <w:rPr>
+          <w:lang w:val="fr-BE"/>
+        </w:rPr>
+        <w:t>ReceptionBouton</w:t>
+      </w:r>
+      <w:proofErr w:type="spellEnd"/>
+      <w:r>
+        <w:rPr>
+          <w:lang w:val="fr-BE"/>
+        </w:rPr>
+        <w:t xml:space="preserve">, </w:t>
+      </w:r>
+      <w:proofErr w:type="spellStart"/>
+      <w:r>
+        <w:rPr>
+          <w:lang w:val="fr-BE"/>
+        </w:rPr>
+        <w:t>ReceptionTemp</w:t>
+      </w:r>
+      <w:proofErr w:type="spellEnd"/>
+      <w:r>
+        <w:rPr>
+          <w:lang w:val="fr-BE"/>
+        </w:rPr>
+        <w:t xml:space="preserve">, </w:t>
+      </w:r>
+      <w:proofErr w:type="spellStart"/>
+      <w:r>
+        <w:rPr>
+          <w:lang w:val="fr-BE"/>
+        </w:rPr>
+        <w:t>ReceptionForce</w:t>
+      </w:r>
+      <w:bookmarkEnd w:id="17"/>
+      <w:proofErr w:type="spellEnd"/>
     </w:p>
     <w:p>
       <w:pPr>
@@ -10046,8 +10791,44 @@
         <w:rPr>
           <w:lang w:val="fr-BE"/>
         </w:rPr>
-        <w:t>Les classes ReceptionBouton, ReceptionTemp, ReceptionForce</w:t>
-      </w:r>
+        <w:t xml:space="preserve">Les classes </w:t>
+      </w:r>
+      <w:proofErr w:type="spellStart"/>
+      <w:r>
+        <w:rPr>
+          <w:lang w:val="fr-BE"/>
+        </w:rPr>
+        <w:t>ReceptionBouton</w:t>
+      </w:r>
+      <w:proofErr w:type="spellEnd"/>
+      <w:r>
+        <w:rPr>
+          <w:lang w:val="fr-BE"/>
+        </w:rPr>
+        <w:t xml:space="preserve">, </w:t>
+      </w:r>
+      <w:proofErr w:type="spellStart"/>
+      <w:r>
+        <w:rPr>
+          <w:lang w:val="fr-BE"/>
+        </w:rPr>
+        <w:t>ReceptionTemp</w:t>
+      </w:r>
+      <w:proofErr w:type="spellEnd"/>
+      <w:r>
+        <w:rPr>
+          <w:lang w:val="fr-BE"/>
+        </w:rPr>
+        <w:t xml:space="preserve">, </w:t>
+      </w:r>
+      <w:proofErr w:type="spellStart"/>
+      <w:r>
+        <w:rPr>
+          <w:lang w:val="fr-BE"/>
+        </w:rPr>
+        <w:t>ReceptionForce</w:t>
+      </w:r>
+      <w:proofErr w:type="spellEnd"/>
       <w:r>
         <w:rPr>
           <w:lang w:val="fr-BE"/>
@@ -10079,7 +10860,21 @@
         <w:rPr>
           <w:lang w:val="fr-BE"/>
         </w:rPr>
-        <w:t>Les message reçus sont sous le format Json :</w:t>
+        <w:t xml:space="preserve">Les message reçus sont sous le format </w:t>
+      </w:r>
+      <w:proofErr w:type="spellStart"/>
+      <w:r>
+        <w:rPr>
+          <w:lang w:val="fr-BE"/>
+        </w:rPr>
+        <w:t>Json</w:t>
+      </w:r>
+      <w:proofErr w:type="spellEnd"/>
+      <w:r>
+        <w:rPr>
+          <w:lang w:val="fr-BE"/>
+        </w:rPr>
+        <w:t> :</w:t>
       </w:r>
     </w:p>
     <w:p>
@@ -10093,11 +10888,19 @@
           <w:lang w:val="fr-BE"/>
         </w:rPr>
       </w:pPr>
-      <w:r>
-        <w:rPr>
-          <w:lang w:val="fr-BE"/>
-        </w:rPr>
-        <w:t>ReceptionBouton :</w:t>
+      <w:proofErr w:type="spellStart"/>
+      <w:r>
+        <w:rPr>
+          <w:lang w:val="fr-BE"/>
+        </w:rPr>
+        <w:t>ReceptionBouton</w:t>
+      </w:r>
+      <w:proofErr w:type="spellEnd"/>
+      <w:r>
+        <w:rPr>
+          <w:lang w:val="fr-BE"/>
+        </w:rPr>
+        <w:t> :</w:t>
       </w:r>
     </w:p>
     <w:p>
@@ -10135,11 +10938,19 @@
           <w:lang w:val="fr-BE"/>
         </w:rPr>
       </w:pPr>
-      <w:r>
-        <w:rPr>
-          <w:lang w:val="fr-BE"/>
-        </w:rPr>
-        <w:t xml:space="preserve">ReceptionTemp : </w:t>
+      <w:proofErr w:type="spellStart"/>
+      <w:r>
+        <w:rPr>
+          <w:lang w:val="fr-BE"/>
+        </w:rPr>
+        <w:t>ReceptionTemp</w:t>
+      </w:r>
+      <w:proofErr w:type="spellEnd"/>
+      <w:r>
+        <w:rPr>
+          <w:lang w:val="fr-BE"/>
+        </w:rPr>
+        <w:t xml:space="preserve"> : </w:t>
       </w:r>
     </w:p>
     <w:p>
@@ -10178,11 +10989,19 @@
           <w:lang w:val="fr-BE"/>
         </w:rPr>
       </w:pPr>
-      <w:r>
-        <w:rPr>
-          <w:lang w:val="fr-BE"/>
-        </w:rPr>
-        <w:t xml:space="preserve">ReceptionForce : </w:t>
+      <w:proofErr w:type="spellStart"/>
+      <w:r>
+        <w:rPr>
+          <w:lang w:val="fr-BE"/>
+        </w:rPr>
+        <w:t>ReceptionForce</w:t>
+      </w:r>
+      <w:proofErr w:type="spellEnd"/>
+      <w:r>
+        <w:rPr>
+          <w:lang w:val="fr-BE"/>
+        </w:rPr>
+        <w:t xml:space="preserve"> : </w:t>
       </w:r>
     </w:p>
     <w:p>
@@ -10236,7 +11055,7 @@
         </w:rPr>
         <w:t xml:space="preserve"> </w:t>
       </w:r>
-      <w:bookmarkStart w:id="19" w:name="_Toc475883201"/>
+      <w:bookmarkStart w:id="18" w:name="_Toc475883201"/>
       <w:r>
         <w:rPr>
           <w:color w:val="auto"/>
@@ -10244,7 +11063,7 @@
         </w:rPr>
         <w:t>Envoie</w:t>
       </w:r>
-      <w:bookmarkEnd w:id="19"/>
+      <w:bookmarkEnd w:id="18"/>
       <w:r>
         <w:rPr>
           <w:color w:val="auto"/>
@@ -10427,7 +11246,7 @@
           <w:lang w:val="fr-BE"/>
         </w:rPr>
       </w:pPr>
-      <w:bookmarkStart w:id="20" w:name="_Toc475883202"/>
+      <w:bookmarkStart w:id="19" w:name="_Toc475883202"/>
       <w:r>
         <w:rPr>
           <w:lang w:val="fr-BE"/>
@@ -10441,7 +11260,7 @@
         </w:rPr>
         <w:t>te connectée</w:t>
       </w:r>
-      <w:bookmarkEnd w:id="20"/>
+      <w:bookmarkEnd w:id="19"/>
       <w:r>
         <w:rPr>
           <w:lang w:val="fr-BE"/>
@@ -10461,14 +11280,16 @@
           <w:lang w:val="fr-BE"/>
         </w:rPr>
       </w:pPr>
-      <w:bookmarkStart w:id="21" w:name="_Toc475883203"/>
+      <w:bookmarkStart w:id="20" w:name="_Toc475883203"/>
+      <w:proofErr w:type="spellStart"/>
       <w:r>
         <w:rPr>
           <w:lang w:val="fr-BE"/>
         </w:rPr>
         <w:t>Raspberry</w:t>
       </w:r>
-      <w:bookmarkEnd w:id="21"/>
+      <w:bookmarkEnd w:id="20"/>
+      <w:proofErr w:type="spellEnd"/>
     </w:p>
     <w:p>
       <w:pPr>
@@ -10488,7 +11309,21 @@
         <w:rPr>
           <w:lang w:val="fr-BE"/>
         </w:rPr>
-        <w:t xml:space="preserve">e connectée active notre application au démarrage de la raspberry, nous allons </w:t>
+        <w:t xml:space="preserve">e connectée active notre application au démarrage de la </w:t>
+      </w:r>
+      <w:proofErr w:type="spellStart"/>
+      <w:r>
+        <w:rPr>
+          <w:lang w:val="fr-BE"/>
+        </w:rPr>
+        <w:t>raspberry</w:t>
+      </w:r>
+      <w:proofErr w:type="spellEnd"/>
+      <w:r>
+        <w:rPr>
+          <w:lang w:val="fr-BE"/>
+        </w:rPr>
+        <w:t xml:space="preserve">, nous allons </w:t>
       </w:r>
       <w:r>
         <w:rPr>
@@ -10525,11 +11360,47 @@
                 <w:lang w:val="fr-BE"/>
               </w:rPr>
             </w:pPr>
+            <w:proofErr w:type="spellStart"/>
             <w:r>
               <w:rPr>
                 <w:lang w:val="fr-BE"/>
               </w:rPr>
-              <w:t>screen -dmS serveur sudo  java -jar /home/pi/Desktop/ClientTemp.jar</w:t>
+              <w:t>screen</w:t>
+            </w:r>
+            <w:proofErr w:type="spellEnd"/>
+            <w:r>
+              <w:rPr>
+                <w:lang w:val="fr-BE"/>
+              </w:rPr>
+              <w:t xml:space="preserve"> -</w:t>
+            </w:r>
+            <w:proofErr w:type="spellStart"/>
+            <w:r>
+              <w:rPr>
+                <w:lang w:val="fr-BE"/>
+              </w:rPr>
+              <w:t>dmS</w:t>
+            </w:r>
+            <w:proofErr w:type="spellEnd"/>
+            <w:r>
+              <w:rPr>
+                <w:lang w:val="fr-BE"/>
+              </w:rPr>
+              <w:t xml:space="preserve"> serveur </w:t>
+            </w:r>
+            <w:proofErr w:type="spellStart"/>
+            <w:r>
+              <w:rPr>
+                <w:lang w:val="fr-BE"/>
+              </w:rPr>
+              <w:t>sudo</w:t>
+            </w:r>
+            <w:proofErr w:type="spellEnd"/>
+            <w:r>
+              <w:rPr>
+                <w:lang w:val="fr-BE"/>
+              </w:rPr>
+              <w:t xml:space="preserve">  java -jar /home/pi/Desktop/ClientTemp.jar</w:t>
             </w:r>
           </w:p>
         </w:tc>
@@ -10547,7 +11418,21 @@
         <w:rPr>
           <w:lang w:val="fr-BE"/>
         </w:rPr>
-        <w:t>Le chemin d’accès du .jar dépend d’où vous l’avez mis sur votre raspberry. Ici, il est sur le Desktop.</w:t>
+        <w:t xml:space="preserve">Le chemin d’accès du .jar dépend d’où vous l’avez mis sur votre </w:t>
+      </w:r>
+      <w:proofErr w:type="spellStart"/>
+      <w:r>
+        <w:rPr>
+          <w:lang w:val="fr-BE"/>
+        </w:rPr>
+        <w:t>raspberry</w:t>
+      </w:r>
+      <w:proofErr w:type="spellEnd"/>
+      <w:r>
+        <w:rPr>
+          <w:lang w:val="fr-BE"/>
+        </w:rPr>
+        <w:t>. Ici, il est sur le Desktop.</w:t>
       </w:r>
     </w:p>
     <w:p>
@@ -10578,8 +11463,9 @@
           <w:shd w:val="clear" w:color="auto" w:fill="F1F0F0"/>
           <w:lang w:val="fr-BE"/>
         </w:rPr>
-        <w:t>/etc/rc.loca</w:t>
-      </w:r>
+        <w:t>/</w:t>
+      </w:r>
+      <w:proofErr w:type="spellStart"/>
       <w:r>
         <w:rPr>
           <w:rFonts w:ascii="Segoe UI" w:hAnsi="Segoe UI" w:cs="Segoe UI"/>
@@ -10589,8 +11475,9 @@
           <w:shd w:val="clear" w:color="auto" w:fill="F1F0F0"/>
           <w:lang w:val="fr-BE"/>
         </w:rPr>
-        <w:t xml:space="preserve">l  la ligne </w:t>
-      </w:r>
+        <w:t>etc</w:t>
+      </w:r>
+      <w:proofErr w:type="spellEnd"/>
       <w:r>
         <w:rPr>
           <w:rFonts w:ascii="Segoe UI" w:hAnsi="Segoe UI" w:cs="Segoe UI"/>
@@ -10600,7 +11487,66 @@
           <w:shd w:val="clear" w:color="auto" w:fill="F1F0F0"/>
           <w:lang w:val="fr-BE"/>
         </w:rPr>
-        <w:t>bash /home/pi/Desktop/lancerJar.sh</w:t>
+        <w:t>/</w:t>
+      </w:r>
+      <w:proofErr w:type="spellStart"/>
+      <w:r>
+        <w:rPr>
+          <w:rFonts w:ascii="Segoe UI" w:hAnsi="Segoe UI" w:cs="Segoe UI"/>
+          <w:color w:val="000000"/>
+          <w:sz w:val="21"/>
+          <w:szCs w:val="21"/>
+          <w:shd w:val="clear" w:color="auto" w:fill="F1F0F0"/>
+          <w:lang w:val="fr-BE"/>
+        </w:rPr>
+        <w:t>rc.loca</w:t>
+      </w:r>
+      <w:r>
+        <w:rPr>
+          <w:rFonts w:ascii="Segoe UI" w:hAnsi="Segoe UI" w:cs="Segoe UI"/>
+          <w:color w:val="000000"/>
+          <w:sz w:val="21"/>
+          <w:szCs w:val="21"/>
+          <w:shd w:val="clear" w:color="auto" w:fill="F1F0F0"/>
+          <w:lang w:val="fr-BE"/>
+        </w:rPr>
+        <w:t>l</w:t>
+      </w:r>
+      <w:proofErr w:type="spellEnd"/>
+      <w:r>
+        <w:rPr>
+          <w:rFonts w:ascii="Segoe UI" w:hAnsi="Segoe UI" w:cs="Segoe UI"/>
+          <w:color w:val="000000"/>
+          <w:sz w:val="21"/>
+          <w:szCs w:val="21"/>
+          <w:shd w:val="clear" w:color="auto" w:fill="F1F0F0"/>
+          <w:lang w:val="fr-BE"/>
+        </w:rPr>
+        <w:t xml:space="preserve">  la ligne </w:t>
+      </w:r>
+      <w:proofErr w:type="spellStart"/>
+      <w:r>
+        <w:rPr>
+          <w:rFonts w:ascii="Segoe UI" w:hAnsi="Segoe UI" w:cs="Segoe UI"/>
+          <w:color w:val="000000"/>
+          <w:sz w:val="21"/>
+          <w:szCs w:val="21"/>
+          <w:shd w:val="clear" w:color="auto" w:fill="F1F0F0"/>
+          <w:lang w:val="fr-BE"/>
+        </w:rPr>
+        <w:t>bash</w:t>
+      </w:r>
+      <w:proofErr w:type="spellEnd"/>
+      <w:r>
+        <w:rPr>
+          <w:rFonts w:ascii="Segoe UI" w:hAnsi="Segoe UI" w:cs="Segoe UI"/>
+          <w:color w:val="000000"/>
+          <w:sz w:val="21"/>
+          <w:szCs w:val="21"/>
+          <w:shd w:val="clear" w:color="auto" w:fill="F1F0F0"/>
+          <w:lang w:val="fr-BE"/>
+        </w:rPr>
+        <w:t xml:space="preserve"> /home/pi/Desktop/lancerJar.sh</w:t>
       </w:r>
       <w:r>
         <w:rPr>
@@ -10634,7 +11580,15 @@
               <w:jc w:val="both"/>
             </w:pPr>
             <w:r>
-              <w:t xml:space="preserve">#!/bin/sh -e                                           </w:t>
+              <w:t>#!/bin/</w:t>
+            </w:r>
+            <w:proofErr w:type="spellStart"/>
+            <w:r>
+              <w:t>sh</w:t>
+            </w:r>
+            <w:proofErr w:type="spellEnd"/>
+            <w:r>
+              <w:t xml:space="preserve"> -e                                           </w:t>
             </w:r>
           </w:p>
           <w:p>
@@ -10650,7 +11604,15 @@
               <w:jc w:val="both"/>
             </w:pPr>
             <w:r>
-              <w:t xml:space="preserve"># rc.local                                             </w:t>
+              <w:t xml:space="preserve"># </w:t>
+            </w:r>
+            <w:proofErr w:type="spellStart"/>
+            <w:r>
+              <w:t>rc.local</w:t>
+            </w:r>
+            <w:proofErr w:type="spellEnd"/>
+            <w:r>
+              <w:t xml:space="preserve">                                             </w:t>
             </w:r>
           </w:p>
           <w:p>
@@ -10762,7 +11724,15 @@
               <w:jc w:val="both"/>
             </w:pPr>
             <w:r>
-              <w:t xml:space="preserve">  printf "My IP address is %s\n" "$_IP"                </w:t>
+              <w:t xml:space="preserve">  </w:t>
+            </w:r>
+            <w:proofErr w:type="spellStart"/>
+            <w:r>
+              <w:t>printf</w:t>
+            </w:r>
+            <w:proofErr w:type="spellEnd"/>
+            <w:r>
+              <w:t xml:space="preserve"> "My IP address is %s\n" "$_IP"                </w:t>
             </w:r>
           </w:p>
           <w:p>
@@ -10810,7 +11780,21 @@
         <w:rPr>
           <w:lang w:val="fr-BE"/>
         </w:rPr>
-        <w:t xml:space="preserve"> Le chemin d’accès du lancerJar.sh dépend d’où vous l’avez mis sur votre raspberry. Ici, il est sur le Desktop.</w:t>
+        <w:t xml:space="preserve"> Le chemin d’accès du lancerJar.sh dépend d’où vous l’avez mis sur votre </w:t>
+      </w:r>
+      <w:proofErr w:type="spellStart"/>
+      <w:r>
+        <w:rPr>
+          <w:lang w:val="fr-BE"/>
+        </w:rPr>
+        <w:t>raspberry</w:t>
+      </w:r>
+      <w:proofErr w:type="spellEnd"/>
+      <w:r>
+        <w:rPr>
+          <w:lang w:val="fr-BE"/>
+        </w:rPr>
+        <w:t>. Ici, il est sur le Desktop.</w:t>
       </w:r>
     </w:p>
     <w:p>
@@ -10825,7 +11809,21 @@
         <w:rPr>
           <w:lang w:val="fr-BE"/>
         </w:rPr>
-        <w:t xml:space="preserve">Dans notre cas, il faut placer le .jar dans le Desktop. Il faut mettre le .jar selon le type de phidget que l’on va connecter. </w:t>
+        <w:t xml:space="preserve">Dans notre cas, il faut placer le .jar dans le Desktop. Il faut mettre le .jar selon le type de </w:t>
+      </w:r>
+      <w:proofErr w:type="spellStart"/>
+      <w:r>
+        <w:rPr>
+          <w:lang w:val="fr-BE"/>
+        </w:rPr>
+        <w:t>phidget</w:t>
+      </w:r>
+      <w:proofErr w:type="spellEnd"/>
+      <w:r>
+        <w:rPr>
+          <w:lang w:val="fr-BE"/>
+        </w:rPr>
+        <w:t xml:space="preserve"> que l’on va connecter. </w:t>
       </w:r>
     </w:p>
     <w:p>
@@ -10840,8 +11838,968 @@
         <w:rPr>
           <w:lang w:val="fr-BE"/>
         </w:rPr>
-        <w:t>Exemple : le .jar pour une boiteBouton possède comme main classe ClientBouton.</w:t>
-      </w:r>
+        <w:t xml:space="preserve">Exemple : le .jar pour une </w:t>
+      </w:r>
+      <w:proofErr w:type="spellStart"/>
+      <w:r>
+        <w:rPr>
+          <w:lang w:val="fr-BE"/>
+        </w:rPr>
+        <w:t>boiteBouton</w:t>
+      </w:r>
+      <w:proofErr w:type="spellEnd"/>
+      <w:r>
+        <w:rPr>
+          <w:lang w:val="fr-BE"/>
+        </w:rPr>
+        <w:t xml:space="preserve"> possède comme main classe </w:t>
+      </w:r>
+      <w:proofErr w:type="spellStart"/>
+      <w:r>
+        <w:rPr>
+          <w:lang w:val="fr-BE"/>
+        </w:rPr>
+        <w:t>ClientBouton</w:t>
+      </w:r>
+      <w:proofErr w:type="spellEnd"/>
+      <w:r>
+        <w:rPr>
+          <w:lang w:val="fr-BE"/>
+        </w:rPr>
+        <w:t>.</w:t>
+      </w:r>
+    </w:p>
+    <w:p>
+      <w:pPr>
+        <w:pStyle w:val="Paragraphedeliste"/>
+        <w:spacing w:after="240"/>
+        <w:ind w:left="357"/>
+        <w:jc w:val="both"/>
+        <w:rPr>
+          <w:rFonts w:cstheme="minorHAnsi"/>
+          <w:sz w:val="28"/>
+          <w:szCs w:val="28"/>
+          <w:lang w:val="fr-BE"/>
+        </w:rPr>
+      </w:pPr>
+    </w:p>
+    <w:p>
+      <w:pPr>
+        <w:pStyle w:val="Paragraphedeliste"/>
+        <w:spacing w:after="240"/>
+        <w:ind w:left="357"/>
+        <w:jc w:val="both"/>
+        <w:rPr>
+          <w:rFonts w:cstheme="minorHAnsi"/>
+          <w:sz w:val="28"/>
+          <w:szCs w:val="28"/>
+          <w:lang w:val="fr-BE"/>
+        </w:rPr>
+      </w:pPr>
+    </w:p>
+    <w:p>
+      <w:pPr>
+        <w:pStyle w:val="Paragraphedeliste"/>
+        <w:spacing w:after="240"/>
+        <w:ind w:left="357"/>
+        <w:jc w:val="both"/>
+        <w:rPr>
+          <w:rFonts w:cstheme="minorHAnsi"/>
+          <w:sz w:val="28"/>
+          <w:szCs w:val="28"/>
+          <w:lang w:val="fr-BE"/>
+        </w:rPr>
+      </w:pPr>
+    </w:p>
+    <w:p>
+      <w:pPr>
+        <w:pStyle w:val="Paragraphedeliste"/>
+        <w:spacing w:after="240"/>
+        <w:ind w:left="357"/>
+        <w:jc w:val="both"/>
+        <w:rPr>
+          <w:rFonts w:cstheme="minorHAnsi"/>
+          <w:sz w:val="28"/>
+          <w:szCs w:val="28"/>
+          <w:lang w:val="fr-BE"/>
+        </w:rPr>
+      </w:pPr>
+    </w:p>
+    <w:p>
+      <w:pPr>
+        <w:pStyle w:val="Paragraphedeliste"/>
+        <w:spacing w:after="240"/>
+        <w:ind w:left="357"/>
+        <w:jc w:val="both"/>
+        <w:rPr>
+          <w:rFonts w:cstheme="minorHAnsi"/>
+          <w:sz w:val="28"/>
+          <w:szCs w:val="28"/>
+          <w:lang w:val="fr-BE"/>
+        </w:rPr>
+      </w:pPr>
+    </w:p>
+    <w:p>
+      <w:pPr>
+        <w:pStyle w:val="Paragraphedeliste"/>
+        <w:spacing w:after="240"/>
+        <w:ind w:left="357"/>
+        <w:jc w:val="both"/>
+        <w:rPr>
+          <w:rFonts w:cstheme="minorHAnsi"/>
+          <w:sz w:val="28"/>
+          <w:szCs w:val="28"/>
+          <w:lang w:val="fr-BE"/>
+        </w:rPr>
+      </w:pPr>
+    </w:p>
+    <w:p>
+      <w:pPr>
+        <w:pStyle w:val="Paragraphedeliste"/>
+        <w:spacing w:after="240"/>
+        <w:ind w:left="357"/>
+        <w:jc w:val="both"/>
+        <w:rPr>
+          <w:rFonts w:cstheme="minorHAnsi"/>
+          <w:sz w:val="28"/>
+          <w:szCs w:val="28"/>
+          <w:lang w:val="fr-BE"/>
+        </w:rPr>
+      </w:pPr>
+    </w:p>
+    <w:p>
+      <w:pPr>
+        <w:pStyle w:val="Paragraphedeliste"/>
+        <w:spacing w:after="240"/>
+        <w:ind w:left="357"/>
+        <w:jc w:val="both"/>
+        <w:rPr>
+          <w:rFonts w:cstheme="minorHAnsi"/>
+          <w:sz w:val="28"/>
+          <w:szCs w:val="28"/>
+          <w:lang w:val="fr-BE"/>
+        </w:rPr>
+      </w:pPr>
+      <w:r>
+        <w:rPr>
+          <w:rFonts w:cstheme="minorHAnsi"/>
+          <w:sz w:val="28"/>
+          <w:szCs w:val="28"/>
+          <w:lang w:val="fr-BE"/>
+        </w:rPr>
+        <w:lastRenderedPageBreak/>
+        <w:t>Composition des différentes boites :</w:t>
+      </w:r>
+    </w:p>
+    <w:p>
+      <w:pPr>
+        <w:pStyle w:val="Paragraphedeliste"/>
+        <w:spacing w:after="240"/>
+        <w:ind w:left="357"/>
+        <w:jc w:val="both"/>
+        <w:rPr>
+          <w:rFonts w:cstheme="minorHAnsi"/>
+          <w:lang w:val="fr-BE"/>
+        </w:rPr>
+      </w:pPr>
+      <w:r>
+        <w:rPr>
+          <w:rFonts w:cstheme="minorHAnsi"/>
+          <w:lang w:val="fr-BE"/>
+        </w:rPr>
+        <w:t xml:space="preserve">Il faudra connecter la </w:t>
+      </w:r>
+      <w:proofErr w:type="spellStart"/>
+      <w:r>
+        <w:rPr>
+          <w:rFonts w:cstheme="minorHAnsi"/>
+          <w:lang w:val="fr-BE"/>
+        </w:rPr>
+        <w:t>raspberry</w:t>
+      </w:r>
+      <w:proofErr w:type="spellEnd"/>
+      <w:r>
+        <w:rPr>
+          <w:rFonts w:cstheme="minorHAnsi"/>
+          <w:lang w:val="fr-BE"/>
+        </w:rPr>
+        <w:t xml:space="preserve"> à la composition.</w:t>
+      </w:r>
+    </w:p>
+    <w:p>
+      <w:pPr>
+        <w:pStyle w:val="Paragraphedeliste"/>
+        <w:spacing w:after="240"/>
+        <w:ind w:left="357"/>
+        <w:jc w:val="both"/>
+        <w:rPr>
+          <w:rFonts w:cstheme="minorHAnsi"/>
+          <w:sz w:val="28"/>
+          <w:szCs w:val="28"/>
+          <w:lang w:val="fr-BE"/>
+        </w:rPr>
+      </w:pPr>
+    </w:p>
+    <w:p>
+      <w:pPr>
+        <w:pStyle w:val="Paragraphedeliste"/>
+        <w:keepNext/>
+        <w:keepLines/>
+        <w:numPr>
+          <w:ilvl w:val="0"/>
+          <w:numId w:val="18"/>
+        </w:numPr>
+        <w:spacing w:before="40" w:after="0"/>
+        <w:contextualSpacing w:val="0"/>
+        <w:outlineLvl w:val="2"/>
+        <w:rPr>
+          <w:rFonts w:asciiTheme="majorHAnsi" w:eastAsiaTheme="majorEastAsia" w:hAnsiTheme="majorHAnsi" w:cstheme="majorBidi"/>
+          <w:vanish/>
+          <w:color w:val="1F3763" w:themeColor="accent1" w:themeShade="7F"/>
+          <w:sz w:val="24"/>
+          <w:szCs w:val="24"/>
+        </w:rPr>
+      </w:pPr>
+    </w:p>
+    <w:p>
+      <w:pPr>
+        <w:pStyle w:val="Paragraphedeliste"/>
+        <w:keepNext/>
+        <w:keepLines/>
+        <w:numPr>
+          <w:ilvl w:val="0"/>
+          <w:numId w:val="18"/>
+        </w:numPr>
+        <w:spacing w:before="40" w:after="0"/>
+        <w:contextualSpacing w:val="0"/>
+        <w:outlineLvl w:val="2"/>
+        <w:rPr>
+          <w:rFonts w:asciiTheme="majorHAnsi" w:eastAsiaTheme="majorEastAsia" w:hAnsiTheme="majorHAnsi" w:cstheme="majorBidi"/>
+          <w:vanish/>
+          <w:color w:val="1F3763" w:themeColor="accent1" w:themeShade="7F"/>
+          <w:sz w:val="24"/>
+          <w:szCs w:val="24"/>
+        </w:rPr>
+      </w:pPr>
+    </w:p>
+    <w:p>
+      <w:pPr>
+        <w:pStyle w:val="Paragraphedeliste"/>
+        <w:keepNext/>
+        <w:keepLines/>
+        <w:numPr>
+          <w:ilvl w:val="0"/>
+          <w:numId w:val="18"/>
+        </w:numPr>
+        <w:spacing w:before="40" w:after="0"/>
+        <w:contextualSpacing w:val="0"/>
+        <w:outlineLvl w:val="2"/>
+        <w:rPr>
+          <w:rFonts w:asciiTheme="majorHAnsi" w:eastAsiaTheme="majorEastAsia" w:hAnsiTheme="majorHAnsi" w:cstheme="majorBidi"/>
+          <w:vanish/>
+          <w:color w:val="1F3763" w:themeColor="accent1" w:themeShade="7F"/>
+          <w:sz w:val="24"/>
+          <w:szCs w:val="24"/>
+        </w:rPr>
+      </w:pPr>
+    </w:p>
+    <w:p>
+      <w:pPr>
+        <w:pStyle w:val="Paragraphedeliste"/>
+        <w:keepNext/>
+        <w:keepLines/>
+        <w:numPr>
+          <w:ilvl w:val="0"/>
+          <w:numId w:val="18"/>
+        </w:numPr>
+        <w:spacing w:before="40" w:after="0"/>
+        <w:contextualSpacing w:val="0"/>
+        <w:outlineLvl w:val="2"/>
+        <w:rPr>
+          <w:rFonts w:asciiTheme="majorHAnsi" w:eastAsiaTheme="majorEastAsia" w:hAnsiTheme="majorHAnsi" w:cstheme="majorBidi"/>
+          <w:vanish/>
+          <w:color w:val="1F3763" w:themeColor="accent1" w:themeShade="7F"/>
+          <w:sz w:val="24"/>
+          <w:szCs w:val="24"/>
+        </w:rPr>
+      </w:pPr>
+    </w:p>
+    <w:p>
+      <w:pPr>
+        <w:pStyle w:val="Paragraphedeliste"/>
+        <w:keepNext/>
+        <w:keepLines/>
+        <w:numPr>
+          <w:ilvl w:val="1"/>
+          <w:numId w:val="18"/>
+        </w:numPr>
+        <w:spacing w:before="40" w:after="0"/>
+        <w:contextualSpacing w:val="0"/>
+        <w:outlineLvl w:val="2"/>
+        <w:rPr>
+          <w:rFonts w:asciiTheme="majorHAnsi" w:eastAsiaTheme="majorEastAsia" w:hAnsiTheme="majorHAnsi" w:cstheme="majorBidi"/>
+          <w:vanish/>
+          <w:color w:val="1F3763" w:themeColor="accent1" w:themeShade="7F"/>
+          <w:sz w:val="24"/>
+          <w:szCs w:val="24"/>
+        </w:rPr>
+      </w:pPr>
+    </w:p>
+    <w:p>
+      <w:pPr>
+        <w:pStyle w:val="Titre3"/>
+        <w:numPr>
+          <w:ilvl w:val="2"/>
+          <w:numId w:val="18"/>
+        </w:numPr>
+      </w:pPr>
+      <w:proofErr w:type="spellStart"/>
+      <w:r>
+        <w:t>Boite</w:t>
+      </w:r>
+      <w:proofErr w:type="spellEnd"/>
+      <w:r>
+        <w:t xml:space="preserve"> Bouton</w:t>
+      </w:r>
+    </w:p>
+    <w:p>
+      <w:pPr>
+        <w:pStyle w:val="Paragraphedeliste"/>
+        <w:numPr>
+          <w:ilvl w:val="0"/>
+          <w:numId w:val="19"/>
+        </w:numPr>
+      </w:pPr>
+      <w:proofErr w:type="spellStart"/>
+      <w:r>
+        <w:t>InterfaceKitPhidget</w:t>
+      </w:r>
+      <w:proofErr w:type="spellEnd"/>
+      <w:r>
+        <w:t xml:space="preserve"> (IK)</w:t>
+      </w:r>
+    </w:p>
+    <w:p>
+      <w:pPr>
+        <w:pStyle w:val="Paragraphedeliste"/>
+        <w:numPr>
+          <w:ilvl w:val="0"/>
+          <w:numId w:val="19"/>
+        </w:numPr>
+        <w:rPr>
+          <w:lang w:val="fr-BE"/>
+        </w:rPr>
+      </w:pPr>
+      <w:r>
+        <w:rPr>
+          <w:lang w:val="fr-BE"/>
+        </w:rPr>
+        <w:t>Des boutons (0 à 8) qui sont connecté</w:t>
+      </w:r>
+      <w:r>
+        <w:rPr>
+          <w:lang w:val="fr-BE"/>
+        </w:rPr>
+        <w:t>s</w:t>
+      </w:r>
+      <w:r>
+        <w:rPr>
+          <w:lang w:val="fr-BE"/>
+        </w:rPr>
+        <w:t xml:space="preserve"> </w:t>
+      </w:r>
+      <w:proofErr w:type="spellStart"/>
+      <w:r>
+        <w:rPr>
+          <w:lang w:val="fr-BE"/>
+        </w:rPr>
+        <w:t>àl’IK</w:t>
+      </w:r>
+      <w:proofErr w:type="spellEnd"/>
+    </w:p>
+    <w:p>
+      <w:pPr>
+        <w:pStyle w:val="Paragraphedeliste"/>
+        <w:ind w:left="1080"/>
+        <w:rPr>
+          <w:lang w:val="fr-BE"/>
+        </w:rPr>
+      </w:pPr>
+      <w:r>
+        <w:rPr>
+          <w:noProof/>
+          <w:lang w:val="fr-BE" w:eastAsia="fr-BE"/>
+        </w:rPr>
+        <w:drawing>
+          <wp:inline distT="0" distB="0" distL="0" distR="0">
+            <wp:extent cx="1828800" cy="2468880"/>
+            <wp:effectExtent l="0" t="0" r="0" b="7620"/>
+            <wp:docPr id="34" name="Image 34" descr="C:\Users\François\AppData\Local\Microsoft\Windows\INetCacheContent.Word\17029103_10155024570524054_287340861_n.jpg"/>
+            <wp:cNvGraphicFramePr>
+              <a:graphicFrameLocks xmlns:a="http://schemas.openxmlformats.org/drawingml/2006/main" noChangeAspect="1"/>
+            </wp:cNvGraphicFramePr>
+            <a:graphic xmlns:a="http://schemas.openxmlformats.org/drawingml/2006/main">
+              <a:graphicData uri="http://schemas.openxmlformats.org/drawingml/2006/picture">
+                <pic:pic xmlns:pic="http://schemas.openxmlformats.org/drawingml/2006/picture">
+                  <pic:nvPicPr>
+                    <pic:cNvPr id="0" name="Picture 9" descr="C:\Users\François\AppData\Local\Microsoft\Windows\INetCacheContent.Word\17029103_10155024570524054_287340861_n.jpg"/>
+                    <pic:cNvPicPr>
+                      <a:picLocks noChangeAspect="1" noChangeArrowheads="1"/>
+                    </pic:cNvPicPr>
+                  </pic:nvPicPr>
+                  <pic:blipFill>
+                    <a:blip r:embed="rId24" cstate="print">
+                      <a:extLst>
+                        <a:ext uri="{28A0092B-C50C-407E-A947-70E740481C1C}">
+                          <a14:useLocalDpi xmlns:a14="http://schemas.microsoft.com/office/drawing/2010/main" val="0"/>
+                        </a:ext>
+                      </a:extLst>
+                    </a:blip>
+                    <a:srcRect/>
+                    <a:stretch>
+                      <a:fillRect/>
+                    </a:stretch>
+                  </pic:blipFill>
+                  <pic:spPr bwMode="auto">
+                    <a:xfrm>
+                      <a:off x="0" y="0"/>
+                      <a:ext cx="1828800" cy="2468880"/>
+                    </a:xfrm>
+                    <a:prstGeom prst="rect">
+                      <a:avLst/>
+                    </a:prstGeom>
+                    <a:noFill/>
+                    <a:ln>
+                      <a:noFill/>
+                    </a:ln>
+                  </pic:spPr>
+                </pic:pic>
+              </a:graphicData>
+            </a:graphic>
+          </wp:inline>
+        </w:drawing>
+      </w:r>
+    </w:p>
+    <w:p>
+      <w:pPr>
+        <w:pStyle w:val="Paragraphedeliste"/>
+        <w:ind w:left="1080"/>
+        <w:rPr>
+          <w:lang w:val="fr-BE"/>
+        </w:rPr>
+      </w:pPr>
+      <w:r>
+        <w:rPr>
+          <w:lang w:val="fr-BE"/>
+        </w:rPr>
+        <w:t>Les boutons doivent être connectés à un des 8 ports de l’IK.</w:t>
+      </w:r>
+    </w:p>
+    <w:p>
+      <w:pPr>
+        <w:pStyle w:val="Titre3"/>
+        <w:rPr>
+          <w:lang w:val="fr-BE"/>
+        </w:rPr>
+      </w:pPr>
+      <w:r>
+        <w:rPr>
+          <w:lang w:val="fr-BE"/>
+        </w:rPr>
+        <w:tab/>
+      </w:r>
+      <w:r>
+        <w:rPr>
+          <w:lang w:val="fr-BE"/>
+        </w:rPr>
+        <w:tab/>
+      </w:r>
+      <w:r>
+        <w:rPr>
+          <w:lang w:val="fr-BE"/>
+        </w:rPr>
+        <w:tab/>
+      </w:r>
+      <w:r>
+        <w:rPr>
+          <w:lang w:val="fr-BE"/>
+        </w:rPr>
+        <w:tab/>
+      </w:r>
+    </w:p>
+    <w:p>
+      <w:pPr>
+        <w:pStyle w:val="Titre3"/>
+        <w:numPr>
+          <w:ilvl w:val="2"/>
+          <w:numId w:val="18"/>
+        </w:numPr>
+      </w:pPr>
+      <w:proofErr w:type="spellStart"/>
+      <w:r>
+        <w:t>Boite</w:t>
+      </w:r>
+      <w:proofErr w:type="spellEnd"/>
+      <w:r>
+        <w:t xml:space="preserve"> Force</w:t>
+      </w:r>
+    </w:p>
+    <w:p>
+      <w:pPr>
+        <w:pStyle w:val="Paragraphedeliste"/>
+        <w:numPr>
+          <w:ilvl w:val="0"/>
+          <w:numId w:val="19"/>
+        </w:numPr>
+      </w:pPr>
+      <w:proofErr w:type="spellStart"/>
+      <w:r>
+        <w:t>InterfaceKitPhidget</w:t>
+      </w:r>
+      <w:proofErr w:type="spellEnd"/>
+      <w:r>
+        <w:t xml:space="preserve"> (IK)</w:t>
+      </w:r>
+    </w:p>
+    <w:p>
+      <w:pPr>
+        <w:pStyle w:val="Paragraphedeliste"/>
+        <w:numPr>
+          <w:ilvl w:val="0"/>
+          <w:numId w:val="19"/>
+        </w:numPr>
+      </w:pPr>
+      <w:r>
+        <w:t xml:space="preserve">4 </w:t>
+      </w:r>
+      <w:proofErr w:type="spellStart"/>
+      <w:r>
+        <w:t>capteurs</w:t>
+      </w:r>
+      <w:proofErr w:type="spellEnd"/>
+      <w:r>
+        <w:t xml:space="preserve"> de Force </w:t>
+      </w:r>
+      <w:proofErr w:type="spellStart"/>
+      <w:r>
+        <w:t>Phidget</w:t>
+      </w:r>
+      <w:proofErr w:type="spellEnd"/>
+    </w:p>
+    <w:p>
+      <w:pPr>
+        <w:pStyle w:val="Paragraphedeliste"/>
+        <w:numPr>
+          <w:ilvl w:val="0"/>
+          <w:numId w:val="19"/>
+        </w:numPr>
+      </w:pPr>
+      <w:r>
+        <w:t xml:space="preserve">6 </w:t>
+      </w:r>
+      <w:proofErr w:type="spellStart"/>
+      <w:r>
+        <w:t>leds</w:t>
+      </w:r>
+      <w:proofErr w:type="spellEnd"/>
+    </w:p>
+    <w:p>
+      <w:pPr>
+        <w:pStyle w:val="Paragraphedeliste"/>
+        <w:numPr>
+          <w:ilvl w:val="0"/>
+          <w:numId w:val="19"/>
+        </w:numPr>
+      </w:pPr>
+      <w:r>
+        <w:t xml:space="preserve">7 </w:t>
+      </w:r>
+      <w:proofErr w:type="spellStart"/>
+      <w:r>
+        <w:t>fils</w:t>
+      </w:r>
+      <w:proofErr w:type="spellEnd"/>
+      <w:r>
+        <w:t xml:space="preserve"> </w:t>
+      </w:r>
+      <w:r>
+        <w:t>conducteurs</w:t>
+      </w:r>
+      <w:bookmarkStart w:id="21" w:name="_GoBack"/>
+      <w:bookmarkEnd w:id="21"/>
+    </w:p>
+    <w:p>
+      <w:pPr>
+        <w:pStyle w:val="Paragraphedeliste"/>
+        <w:ind w:left="1080"/>
+      </w:pPr>
+      <w:r>
+        <w:rPr>
+          <w:noProof/>
+          <w:lang w:val="fr-BE" w:eastAsia="fr-BE"/>
+        </w:rPr>
+        <w:drawing>
+          <wp:inline distT="0" distB="0" distL="0" distR="0">
+            <wp:extent cx="3474720" cy="2651760"/>
+            <wp:effectExtent l="0" t="0" r="0" b="0"/>
+            <wp:docPr id="33" name="Image 33" descr="C:\Users\François\AppData\Local\Microsoft\Windows\INetCacheContent.Word\16996757_10155024570569054_580974935_n.jpg"/>
+            <wp:cNvGraphicFramePr>
+              <a:graphicFrameLocks xmlns:a="http://schemas.openxmlformats.org/drawingml/2006/main" noChangeAspect="1"/>
+            </wp:cNvGraphicFramePr>
+            <a:graphic xmlns:a="http://schemas.openxmlformats.org/drawingml/2006/main">
+              <a:graphicData uri="http://schemas.openxmlformats.org/drawingml/2006/picture">
+                <pic:pic xmlns:pic="http://schemas.openxmlformats.org/drawingml/2006/picture">
+                  <pic:nvPicPr>
+                    <pic:cNvPr id="0" name="Picture 10" descr="C:\Users\François\AppData\Local\Microsoft\Windows\INetCacheContent.Word\16996757_10155024570569054_580974935_n.jpg"/>
+                    <pic:cNvPicPr>
+                      <a:picLocks noChangeAspect="1" noChangeArrowheads="1"/>
+                    </pic:cNvPicPr>
+                  </pic:nvPicPr>
+                  <pic:blipFill>
+                    <a:blip r:embed="rId25" cstate="print">
+                      <a:extLst>
+                        <a:ext uri="{28A0092B-C50C-407E-A947-70E740481C1C}">
+                          <a14:useLocalDpi xmlns:a14="http://schemas.microsoft.com/office/drawing/2010/main" val="0"/>
+                        </a:ext>
+                      </a:extLst>
+                    </a:blip>
+                    <a:srcRect/>
+                    <a:stretch>
+                      <a:fillRect/>
+                    </a:stretch>
+                  </pic:blipFill>
+                  <pic:spPr bwMode="auto">
+                    <a:xfrm>
+                      <a:off x="0" y="0"/>
+                      <a:ext cx="3474720" cy="2651760"/>
+                    </a:xfrm>
+                    <a:prstGeom prst="rect">
+                      <a:avLst/>
+                    </a:prstGeom>
+                    <a:noFill/>
+                    <a:ln>
+                      <a:noFill/>
+                    </a:ln>
+                  </pic:spPr>
+                </pic:pic>
+              </a:graphicData>
+            </a:graphic>
+          </wp:inline>
+        </w:drawing>
+      </w:r>
+    </w:p>
+    <w:p>
+      <w:pPr>
+        <w:pStyle w:val="Paragraphedeliste"/>
+        <w:ind w:left="1080"/>
+        <w:rPr>
+          <w:lang w:val="fr-BE"/>
+        </w:rPr>
+      </w:pPr>
+      <w:r>
+        <w:rPr>
+          <w:lang w:val="fr-BE"/>
+        </w:rPr>
+        <w:t>Les capteurs de force sont connecté</w:t>
+      </w:r>
+      <w:r>
+        <w:rPr>
+          <w:lang w:val="fr-BE"/>
+        </w:rPr>
+        <w:t xml:space="preserve">s au port 0,2,4,6 de l’IK et les </w:t>
+      </w:r>
+      <w:proofErr w:type="spellStart"/>
+      <w:r>
+        <w:rPr>
+          <w:lang w:val="fr-BE"/>
+        </w:rPr>
+        <w:t>leds</w:t>
+      </w:r>
+      <w:proofErr w:type="spellEnd"/>
+      <w:r>
+        <w:rPr>
+          <w:lang w:val="fr-BE"/>
+        </w:rPr>
+        <w:t xml:space="preserve"> sont connectées au port Out 0 à 5.</w:t>
+      </w:r>
+    </w:p>
+    <w:p>
+      <w:pPr>
+        <w:pStyle w:val="Paragraphedeliste"/>
+        <w:ind w:left="1080"/>
+        <w:rPr>
+          <w:lang w:val="fr-BE"/>
+        </w:rPr>
+      </w:pPr>
+    </w:p>
+    <w:p>
+      <w:pPr>
+        <w:pStyle w:val="Paragraphedeliste"/>
+        <w:ind w:left="1080"/>
+        <w:rPr>
+          <w:lang w:val="fr-BE"/>
+        </w:rPr>
+      </w:pPr>
+    </w:p>
+    <w:p>
+      <w:pPr>
+        <w:pStyle w:val="Titre3"/>
+        <w:numPr>
+          <w:ilvl w:val="2"/>
+          <w:numId w:val="18"/>
+        </w:numPr>
+      </w:pPr>
+      <w:proofErr w:type="spellStart"/>
+      <w:r>
+        <w:t>Boite</w:t>
+      </w:r>
+      <w:proofErr w:type="spellEnd"/>
+      <w:r>
+        <w:t xml:space="preserve"> </w:t>
+      </w:r>
+      <w:proofErr w:type="spellStart"/>
+      <w:r>
+        <w:t>Température</w:t>
+      </w:r>
+      <w:proofErr w:type="spellEnd"/>
+    </w:p>
+    <w:p>
+      <w:pPr>
+        <w:pStyle w:val="Paragraphedeliste"/>
+        <w:numPr>
+          <w:ilvl w:val="0"/>
+          <w:numId w:val="19"/>
+        </w:numPr>
+      </w:pPr>
+      <w:proofErr w:type="spellStart"/>
+      <w:r>
+        <w:t>InterfaceKitPhidget</w:t>
+      </w:r>
+      <w:proofErr w:type="spellEnd"/>
+      <w:r>
+        <w:t xml:space="preserve"> (IK)</w:t>
+      </w:r>
+    </w:p>
+    <w:p>
+      <w:pPr>
+        <w:pStyle w:val="Paragraphedeliste"/>
+        <w:numPr>
+          <w:ilvl w:val="0"/>
+          <w:numId w:val="19"/>
+        </w:numPr>
+      </w:pPr>
+      <w:r>
+        <w:t xml:space="preserve">1 </w:t>
+      </w:r>
+      <w:proofErr w:type="spellStart"/>
+      <w:r>
+        <w:t>capteur</w:t>
+      </w:r>
+      <w:proofErr w:type="spellEnd"/>
+      <w:r>
+        <w:t xml:space="preserve"> de </w:t>
+      </w:r>
+      <w:proofErr w:type="spellStart"/>
+      <w:r>
+        <w:t>Température</w:t>
+      </w:r>
+      <w:proofErr w:type="spellEnd"/>
+      <w:r>
+        <w:t xml:space="preserve"> </w:t>
+      </w:r>
+      <w:proofErr w:type="spellStart"/>
+      <w:r>
+        <w:t>Phidget</w:t>
+      </w:r>
+      <w:proofErr w:type="spellEnd"/>
+    </w:p>
+    <w:p>
+      <w:pPr>
+        <w:pStyle w:val="Paragraphedeliste"/>
+        <w:numPr>
+          <w:ilvl w:val="0"/>
+          <w:numId w:val="19"/>
+        </w:numPr>
+      </w:pPr>
+      <w:r>
+        <w:t xml:space="preserve">6 </w:t>
+      </w:r>
+      <w:proofErr w:type="spellStart"/>
+      <w:r>
+        <w:t>leds</w:t>
+      </w:r>
+      <w:proofErr w:type="spellEnd"/>
+    </w:p>
+    <w:p>
+      <w:pPr>
+        <w:pStyle w:val="Paragraphedeliste"/>
+        <w:numPr>
+          <w:ilvl w:val="0"/>
+          <w:numId w:val="19"/>
+        </w:numPr>
+      </w:pPr>
+      <w:r>
+        <w:t xml:space="preserve">7 </w:t>
+      </w:r>
+      <w:proofErr w:type="spellStart"/>
+      <w:r>
+        <w:t>fils</w:t>
+      </w:r>
+      <w:proofErr w:type="spellEnd"/>
+      <w:r>
+        <w:t xml:space="preserve"> </w:t>
+      </w:r>
+      <w:proofErr w:type="spellStart"/>
+      <w:r>
+        <w:t>co</w:t>
+      </w:r>
+      <w:r>
+        <w:t>nducteurs</w:t>
+      </w:r>
+      <w:proofErr w:type="spellEnd"/>
+    </w:p>
+    <w:p>
+      <w:pPr>
+        <w:pStyle w:val="Paragraphedeliste"/>
+        <w:ind w:left="1080"/>
+      </w:pPr>
+      <w:r>
+        <w:rPr>
+          <w:noProof/>
+          <w:lang w:val="fr-BE" w:eastAsia="fr-BE"/>
+        </w:rPr>
+        <w:drawing>
+          <wp:inline distT="0" distB="0" distL="0" distR="0">
+            <wp:extent cx="3200400" cy="2377440"/>
+            <wp:effectExtent l="0" t="0" r="0" b="3810"/>
+            <wp:docPr id="11" name="Image 11" descr="C:\Users\François\AppData\Local\Microsoft\Windows\INetCacheContent.Word\16997249_10155024570584054_85089515_n.jpg"/>
+            <wp:cNvGraphicFramePr>
+              <a:graphicFrameLocks xmlns:a="http://schemas.openxmlformats.org/drawingml/2006/main" noChangeAspect="1"/>
+            </wp:cNvGraphicFramePr>
+            <a:graphic xmlns:a="http://schemas.openxmlformats.org/drawingml/2006/main">
+              <a:graphicData uri="http://schemas.openxmlformats.org/drawingml/2006/picture">
+                <pic:pic xmlns:pic="http://schemas.openxmlformats.org/drawingml/2006/picture">
+                  <pic:nvPicPr>
+                    <pic:cNvPr id="0" name="Picture 11" descr="C:\Users\François\AppData\Local\Microsoft\Windows\INetCacheContent.Word\16997249_10155024570584054_85089515_n.jpg"/>
+                    <pic:cNvPicPr>
+                      <a:picLocks noChangeAspect="1" noChangeArrowheads="1"/>
+                    </pic:cNvPicPr>
+                  </pic:nvPicPr>
+                  <pic:blipFill>
+                    <a:blip r:embed="rId26" cstate="print">
+                      <a:extLst>
+                        <a:ext uri="{28A0092B-C50C-407E-A947-70E740481C1C}">
+                          <a14:useLocalDpi xmlns:a14="http://schemas.microsoft.com/office/drawing/2010/main" val="0"/>
+                        </a:ext>
+                      </a:extLst>
+                    </a:blip>
+                    <a:srcRect/>
+                    <a:stretch>
+                      <a:fillRect/>
+                    </a:stretch>
+                  </pic:blipFill>
+                  <pic:spPr bwMode="auto">
+                    <a:xfrm>
+                      <a:off x="0" y="0"/>
+                      <a:ext cx="3200400" cy="2377440"/>
+                    </a:xfrm>
+                    <a:prstGeom prst="rect">
+                      <a:avLst/>
+                    </a:prstGeom>
+                    <a:noFill/>
+                    <a:ln>
+                      <a:noFill/>
+                    </a:ln>
+                  </pic:spPr>
+                </pic:pic>
+              </a:graphicData>
+            </a:graphic>
+          </wp:inline>
+        </w:drawing>
+      </w:r>
+    </w:p>
+    <w:p>
+      <w:pPr>
+        <w:pStyle w:val="Paragraphedeliste"/>
+        <w:ind w:left="1080"/>
+        <w:rPr>
+          <w:lang w:val="fr-BE"/>
+        </w:rPr>
+      </w:pPr>
+      <w:r>
+        <w:rPr>
+          <w:lang w:val="fr-BE"/>
+        </w:rPr>
+        <w:t xml:space="preserve">Le capteur de température doit être connecté au port 0 de l’IK et les </w:t>
+      </w:r>
+      <w:proofErr w:type="spellStart"/>
+      <w:r>
+        <w:rPr>
+          <w:lang w:val="fr-BE"/>
+        </w:rPr>
+        <w:t>leds</w:t>
+      </w:r>
+      <w:proofErr w:type="spellEnd"/>
+      <w:r>
+        <w:rPr>
+          <w:lang w:val="fr-BE"/>
+        </w:rPr>
+        <w:t xml:space="preserve"> sont connectées au port Out 0 à 5.</w:t>
+      </w:r>
+    </w:p>
+    <w:p>
+      <w:pPr>
+        <w:pStyle w:val="Paragraphedeliste"/>
+        <w:ind w:left="1080"/>
+        <w:rPr>
+          <w:lang w:val="fr-BE"/>
+        </w:rPr>
+      </w:pPr>
+    </w:p>
+    <w:p>
+      <w:pPr>
+        <w:rPr>
+          <w:lang w:val="fr-BE"/>
+        </w:rPr>
+      </w:pPr>
+    </w:p>
+    <w:p>
+      <w:pPr>
+        <w:rPr>
+          <w:lang w:val="fr-BE"/>
+        </w:rPr>
+      </w:pPr>
+    </w:p>
+    <w:p>
+      <w:pPr>
+        <w:pStyle w:val="Paragraphedeliste"/>
+        <w:ind w:left="1080"/>
+        <w:rPr>
+          <w:lang w:val="fr-BE"/>
+        </w:rPr>
+      </w:pPr>
+    </w:p>
+    <w:p>
+      <w:pPr>
+        <w:rPr>
+          <w:lang w:val="fr-BE"/>
+        </w:rPr>
+      </w:pPr>
+      <w:r>
+        <w:rPr>
+          <w:lang w:val="fr-BE"/>
+        </w:rPr>
+        <w:br w:type="page"/>
+      </w:r>
+    </w:p>
+    <w:p>
+      <w:pPr>
+        <w:ind w:left="340"/>
+        <w:jc w:val="both"/>
+        <w:rPr>
+          <w:lang w:val="fr-BE"/>
+        </w:rPr>
+      </w:pPr>
     </w:p>
     <w:p>
       <w:pPr>
@@ -10856,13 +12814,43 @@
         </w:rPr>
       </w:pPr>
       <w:bookmarkStart w:id="22" w:name="_Toc475883204"/>
-      <w:r>
-        <w:rPr>
-          <w:lang w:val="fr-BE"/>
-        </w:rPr>
-        <w:t>ClientBouton, ClientSensorForce, ClientTemperature</w:t>
+      <w:proofErr w:type="spellStart"/>
+      <w:r>
+        <w:rPr>
+          <w:lang w:val="fr-BE"/>
+        </w:rPr>
+        <w:t>ClientBouton</w:t>
+      </w:r>
+      <w:proofErr w:type="spellEnd"/>
+      <w:r>
+        <w:rPr>
+          <w:lang w:val="fr-BE"/>
+        </w:rPr>
+        <w:t xml:space="preserve">, </w:t>
+      </w:r>
+      <w:proofErr w:type="spellStart"/>
+      <w:r>
+        <w:rPr>
+          <w:lang w:val="fr-BE"/>
+        </w:rPr>
+        <w:t>ClientSensorForce</w:t>
+      </w:r>
+      <w:proofErr w:type="spellEnd"/>
+      <w:r>
+        <w:rPr>
+          <w:lang w:val="fr-BE"/>
+        </w:rPr>
+        <w:t xml:space="preserve">, </w:t>
+      </w:r>
+      <w:proofErr w:type="spellStart"/>
+      <w:r>
+        <w:rPr>
+          <w:lang w:val="fr-BE"/>
+        </w:rPr>
+        <w:t>ClientTemperature</w:t>
       </w:r>
       <w:bookmarkEnd w:id="22"/>
+      <w:proofErr w:type="spellEnd"/>
     </w:p>
     <w:p>
       <w:pPr>
@@ -10906,7 +12894,63 @@
         <w:rPr>
           <w:lang w:val="fr-BE"/>
         </w:rPr>
-        <w:t xml:space="preserve"> des données (EnvoieBouton, EnvoieForce, EnvoieTemp) et le Thread de réception de la réponse du serveur (Reception). Elle gère les problèmes de déconnection entre la bo</w:t>
+        <w:t xml:space="preserve"> des données (</w:t>
+      </w:r>
+      <w:proofErr w:type="spellStart"/>
+      <w:r>
+        <w:rPr>
+          <w:lang w:val="fr-BE"/>
+        </w:rPr>
+        <w:t>EnvoieBouton</w:t>
+      </w:r>
+      <w:proofErr w:type="spellEnd"/>
+      <w:r>
+        <w:rPr>
+          <w:lang w:val="fr-BE"/>
+        </w:rPr>
+        <w:t xml:space="preserve">, </w:t>
+      </w:r>
+      <w:proofErr w:type="spellStart"/>
+      <w:r>
+        <w:rPr>
+          <w:lang w:val="fr-BE"/>
+        </w:rPr>
+        <w:t>EnvoieForce</w:t>
+      </w:r>
+      <w:proofErr w:type="spellEnd"/>
+      <w:r>
+        <w:rPr>
+          <w:lang w:val="fr-BE"/>
+        </w:rPr>
+        <w:t xml:space="preserve">, </w:t>
+      </w:r>
+      <w:proofErr w:type="spellStart"/>
+      <w:r>
+        <w:rPr>
+          <w:lang w:val="fr-BE"/>
+        </w:rPr>
+        <w:t>EnvoieTemp</w:t>
+      </w:r>
+      <w:proofErr w:type="spellEnd"/>
+      <w:r>
+        <w:rPr>
+          <w:lang w:val="fr-BE"/>
+        </w:rPr>
+        <w:t>) et le Thread de réception de la réponse du serveur (</w:t>
+      </w:r>
+      <w:proofErr w:type="spellStart"/>
+      <w:r>
+        <w:rPr>
+          <w:lang w:val="fr-BE"/>
+        </w:rPr>
+        <w:t>Reception</w:t>
+      </w:r>
+      <w:proofErr w:type="spellEnd"/>
+      <w:r>
+        <w:rPr>
+          <w:lang w:val="fr-BE"/>
+        </w:rPr>
+        <w:t>). Elle gère les problèmes de déconnection entre la bo</w:t>
       </w:r>
       <w:r>
         <w:rPr>
@@ -10953,7 +12997,6 @@
         <w:rPr>
           <w:lang w:val="fr-BE"/>
         </w:rPr>
-        <w:lastRenderedPageBreak/>
         <w:t>Envoie</w:t>
       </w:r>
       <w:bookmarkEnd w:id="23"/>
@@ -10982,7 +13025,21 @@
         <w:rPr>
           <w:lang w:val="fr-BE"/>
         </w:rPr>
-        <w:t>est un Thread qui va initialiser la connexion avec l’interfaceKitPhidget et lui permettre d’envoyer des paquets de données au se</w:t>
+        <w:t>est un Thread qui va initialiser la connexion avec l’</w:t>
+      </w:r>
+      <w:proofErr w:type="spellStart"/>
+      <w:r>
+        <w:rPr>
+          <w:lang w:val="fr-BE"/>
+        </w:rPr>
+        <w:t>interfaceKitPhidget</w:t>
+      </w:r>
+      <w:proofErr w:type="spellEnd"/>
+      <w:r>
+        <w:rPr>
+          <w:lang w:val="fr-BE"/>
+        </w:rPr>
+        <w:t xml:space="preserve"> et lui permettre d’envoyer des paquets de données au se</w:t>
       </w:r>
       <w:r>
         <w:rPr>
@@ -11014,17 +13071,39 @@
         </w:rPr>
         <w:t xml:space="preserve"> appuie sur un bouton connecté à l’</w:t>
       </w:r>
-      <w:r>
-        <w:rPr>
-          <w:lang w:val="fr-BE"/>
-        </w:rPr>
-        <w:t>interfaceKitPhidget, la boî</w:t>
-      </w:r>
-      <w:r>
-        <w:rPr>
-          <w:lang w:val="fr-BE"/>
-        </w:rPr>
-        <w:t>te envoie un paquet de données au serveur avec heure, valeur, index (id du port de l’interfaceKitPhidget auquel le bouton est connecté)et le jour.</w:t>
+      <w:proofErr w:type="spellStart"/>
+      <w:r>
+        <w:rPr>
+          <w:lang w:val="fr-BE"/>
+        </w:rPr>
+        <w:t>interfaceKitPhidget</w:t>
+      </w:r>
+      <w:proofErr w:type="spellEnd"/>
+      <w:r>
+        <w:rPr>
+          <w:lang w:val="fr-BE"/>
+        </w:rPr>
+        <w:t>, la boî</w:t>
+      </w:r>
+      <w:r>
+        <w:rPr>
+          <w:lang w:val="fr-BE"/>
+        </w:rPr>
+        <w:t>te envoie un paquet de données au serveur avec heure, valeur, index (id du port de l’</w:t>
+      </w:r>
+      <w:proofErr w:type="spellStart"/>
+      <w:r>
+        <w:rPr>
+          <w:lang w:val="fr-BE"/>
+        </w:rPr>
+        <w:t>interfaceKitPhidget</w:t>
+      </w:r>
+      <w:proofErr w:type="spellEnd"/>
+      <w:r>
+        <w:rPr>
+          <w:lang w:val="fr-BE"/>
+        </w:rPr>
+        <w:t xml:space="preserve"> auquel le bouton est connecté)et le jour.</w:t>
       </w:r>
     </w:p>
     <w:p>
@@ -11079,6 +13158,7 @@
         </w:rPr>
       </w:pPr>
       <w:bookmarkStart w:id="24" w:name="_Toc475883206"/>
+      <w:proofErr w:type="spellStart"/>
       <w:r>
         <w:rPr>
           <w:lang w:val="fr-BE"/>
@@ -11086,6 +13166,7 @@
         <w:t>EnvoieForce</w:t>
       </w:r>
       <w:bookmarkEnd w:id="24"/>
+      <w:proofErr w:type="spellEnd"/>
     </w:p>
     <w:p>
       <w:pPr>
@@ -11095,11 +13176,33 @@
           <w:lang w:val="fr-BE"/>
         </w:rPr>
       </w:pPr>
-      <w:r>
-        <w:rPr>
-          <w:lang w:val="fr-BE"/>
-        </w:rPr>
-        <w:t xml:space="preserve">EnvoieForce est un Thread qui va initialiser la connexion avec l’interfaceKitPhidget </w:t>
+      <w:proofErr w:type="spellStart"/>
+      <w:r>
+        <w:rPr>
+          <w:lang w:val="fr-BE"/>
+        </w:rPr>
+        <w:t>EnvoieForce</w:t>
+      </w:r>
+      <w:proofErr w:type="spellEnd"/>
+      <w:r>
+        <w:rPr>
+          <w:lang w:val="fr-BE"/>
+        </w:rPr>
+        <w:t xml:space="preserve"> est un Thread qui va initialiser la connexion avec l’</w:t>
+      </w:r>
+      <w:proofErr w:type="spellStart"/>
+      <w:r>
+        <w:rPr>
+          <w:lang w:val="fr-BE"/>
+        </w:rPr>
+        <w:t>interfaceKitPhidget</w:t>
+      </w:r>
+      <w:proofErr w:type="spellEnd"/>
+      <w:r>
+        <w:rPr>
+          <w:lang w:val="fr-BE"/>
+        </w:rPr>
+        <w:t xml:space="preserve"> </w:t>
       </w:r>
       <w:r>
         <w:rPr>
@@ -11259,6 +13362,7 @@
         </w:rPr>
       </w:pPr>
       <w:bookmarkStart w:id="25" w:name="_Toc475883207"/>
+      <w:proofErr w:type="spellStart"/>
       <w:r>
         <w:rPr>
           <w:lang w:val="fr-BE"/>
@@ -11266,6 +13370,7 @@
         <w:t>EnvoieTemp</w:t>
       </w:r>
       <w:bookmarkEnd w:id="25"/>
+      <w:proofErr w:type="spellEnd"/>
     </w:p>
     <w:p>
       <w:pPr>
@@ -11275,11 +13380,33 @@
           <w:lang w:val="fr-BE"/>
         </w:rPr>
       </w:pPr>
-      <w:r>
-        <w:rPr>
-          <w:lang w:val="fr-BE"/>
-        </w:rPr>
-        <w:t>EnvoieTemp est un Thread qui va initialiser la connexion avec l’interfaceKitPhidget et enverra au serveur toute</w:t>
+      <w:proofErr w:type="spellStart"/>
+      <w:r>
+        <w:rPr>
+          <w:lang w:val="fr-BE"/>
+        </w:rPr>
+        <w:t>EnvoieTemp</w:t>
+      </w:r>
+      <w:proofErr w:type="spellEnd"/>
+      <w:r>
+        <w:rPr>
+          <w:lang w:val="fr-BE"/>
+        </w:rPr>
+        <w:t xml:space="preserve"> est un Thread qui va initialiser la connexion avec l’</w:t>
+      </w:r>
+      <w:proofErr w:type="spellStart"/>
+      <w:r>
+        <w:rPr>
+          <w:lang w:val="fr-BE"/>
+        </w:rPr>
+        <w:t>interfaceKitPhidget</w:t>
+      </w:r>
+      <w:proofErr w:type="spellEnd"/>
+      <w:r>
+        <w:rPr>
+          <w:lang w:val="fr-BE"/>
+        </w:rPr>
+        <w:t xml:space="preserve"> et enverra au serveur toute</w:t>
       </w:r>
       <w:r>
         <w:rPr>
@@ -11380,13 +13507,16 @@
         </w:rPr>
       </w:pPr>
       <w:bookmarkStart w:id="26" w:name="_Toc475883208"/>
-      <w:r>
-        <w:rPr>
-          <w:lang w:val="fr-BE"/>
-        </w:rPr>
+      <w:proofErr w:type="spellStart"/>
+      <w:r>
+        <w:rPr>
+          <w:lang w:val="fr-BE"/>
+        </w:rPr>
+        <w:lastRenderedPageBreak/>
         <w:t>Reception</w:t>
       </w:r>
       <w:bookmarkEnd w:id="26"/>
+      <w:proofErr w:type="spellEnd"/>
     </w:p>
     <w:p>
       <w:pPr>
@@ -11395,6 +13525,7 @@
           <w:lang w:val="fr-BE"/>
         </w:rPr>
       </w:pPr>
+      <w:proofErr w:type="spellStart"/>
       <w:r>
         <w:rPr>
           <w:lang w:val="fr-BE"/>
@@ -11405,7 +13536,14 @@
         <w:rPr>
           <w:lang w:val="fr-BE"/>
         </w:rPr>
-        <w:t xml:space="preserve">eception est un Thread qui </w:t>
+        <w:t>eception</w:t>
+      </w:r>
+      <w:proofErr w:type="spellEnd"/>
+      <w:r>
+        <w:rPr>
+          <w:lang w:val="fr-BE"/>
+        </w:rPr>
+        <w:t xml:space="preserve"> est un Thread qui </w:t>
       </w:r>
       <w:r>
         <w:rPr>
@@ -11423,7 +13561,21 @@
         <w:rPr>
           <w:lang w:val="fr-BE"/>
         </w:rPr>
-        <w:t xml:space="preserve"> (int)</w:t>
+        <w:t xml:space="preserve"> (</w:t>
+      </w:r>
+      <w:proofErr w:type="spellStart"/>
+      <w:r>
+        <w:rPr>
+          <w:lang w:val="fr-BE"/>
+        </w:rPr>
+        <w:t>int</w:t>
+      </w:r>
+      <w:proofErr w:type="spellEnd"/>
+      <w:r>
+        <w:rPr>
+          <w:lang w:val="fr-BE"/>
+        </w:rPr>
+        <w:t>)</w:t>
       </w:r>
       <w:r>
         <w:rPr>
@@ -11457,6 +13609,7 @@
         </w:rPr>
       </w:pPr>
       <w:bookmarkStart w:id="27" w:name="_Toc475883209"/>
+      <w:proofErr w:type="spellStart"/>
       <w:r>
         <w:rPr>
           <w:lang w:val="fr-BE"/>
@@ -11464,6 +13617,7 @@
         <w:t>OpenNewPhidget</w:t>
       </w:r>
       <w:bookmarkEnd w:id="27"/>
+      <w:proofErr w:type="spellEnd"/>
     </w:p>
     <w:p>
       <w:pPr>
@@ -11472,17 +13626,123 @@
           <w:lang w:val="fr-BE"/>
         </w:rPr>
       </w:pPr>
-      <w:r>
-        <w:rPr>
-          <w:lang w:val="fr-BE"/>
-        </w:rPr>
-        <w:t xml:space="preserve">OpenNewPhidget est une classe qui possède la fonction initIK qui va initialiser la connexion avec l’interfaceKitPhidget. </w:t>
-      </w:r>
-      <w:r>
-        <w:rPr>
-          <w:lang w:val="fr-BE"/>
-        </w:rPr>
-        <w:t>Création des Listener attach et detach du phidget et utilisation du SensorChangeListener qui est en paramètre.</w:t>
+      <w:proofErr w:type="spellStart"/>
+      <w:r>
+        <w:rPr>
+          <w:lang w:val="fr-BE"/>
+        </w:rPr>
+        <w:t>OpenNewPhidget</w:t>
+      </w:r>
+      <w:proofErr w:type="spellEnd"/>
+      <w:r>
+        <w:rPr>
+          <w:lang w:val="fr-BE"/>
+        </w:rPr>
+        <w:t xml:space="preserve"> est une classe qui possède la fonction </w:t>
+      </w:r>
+      <w:proofErr w:type="spellStart"/>
+      <w:r>
+        <w:rPr>
+          <w:lang w:val="fr-BE"/>
+        </w:rPr>
+        <w:t>initIK</w:t>
+      </w:r>
+      <w:proofErr w:type="spellEnd"/>
+      <w:r>
+        <w:rPr>
+          <w:lang w:val="fr-BE"/>
+        </w:rPr>
+        <w:t xml:space="preserve"> qui va initialiser la connexion avec l’</w:t>
+      </w:r>
+      <w:proofErr w:type="spellStart"/>
+      <w:r>
+        <w:rPr>
+          <w:lang w:val="fr-BE"/>
+        </w:rPr>
+        <w:t>interfaceKitPhidget</w:t>
+      </w:r>
+      <w:proofErr w:type="spellEnd"/>
+      <w:r>
+        <w:rPr>
+          <w:lang w:val="fr-BE"/>
+        </w:rPr>
+        <w:t xml:space="preserve">. </w:t>
+      </w:r>
+      <w:r>
+        <w:rPr>
+          <w:lang w:val="fr-BE"/>
+        </w:rPr>
+        <w:t xml:space="preserve">Création des </w:t>
+      </w:r>
+      <w:proofErr w:type="spellStart"/>
+      <w:r>
+        <w:rPr>
+          <w:lang w:val="fr-BE"/>
+        </w:rPr>
+        <w:t>Listener</w:t>
+      </w:r>
+      <w:proofErr w:type="spellEnd"/>
+      <w:r>
+        <w:rPr>
+          <w:lang w:val="fr-BE"/>
+        </w:rPr>
+        <w:t xml:space="preserve"> </w:t>
+      </w:r>
+      <w:proofErr w:type="spellStart"/>
+      <w:r>
+        <w:rPr>
+          <w:lang w:val="fr-BE"/>
+        </w:rPr>
+        <w:t>attach</w:t>
+      </w:r>
+      <w:proofErr w:type="spellEnd"/>
+      <w:r>
+        <w:rPr>
+          <w:lang w:val="fr-BE"/>
+        </w:rPr>
+        <w:t xml:space="preserve"> et </w:t>
+      </w:r>
+      <w:proofErr w:type="spellStart"/>
+      <w:r>
+        <w:rPr>
+          <w:lang w:val="fr-BE"/>
+        </w:rPr>
+        <w:t>detach</w:t>
+      </w:r>
+      <w:proofErr w:type="spellEnd"/>
+      <w:r>
+        <w:rPr>
+          <w:lang w:val="fr-BE"/>
+        </w:rPr>
+        <w:t xml:space="preserve"> du </w:t>
+      </w:r>
+      <w:proofErr w:type="spellStart"/>
+      <w:r>
+        <w:rPr>
+          <w:lang w:val="fr-BE"/>
+        </w:rPr>
+        <w:t>phidget</w:t>
+      </w:r>
+      <w:proofErr w:type="spellEnd"/>
+      <w:r>
+        <w:rPr>
+          <w:lang w:val="fr-BE"/>
+        </w:rPr>
+        <w:t xml:space="preserve"> et utilisation du </w:t>
+      </w:r>
+      <w:proofErr w:type="spellStart"/>
+      <w:r>
+        <w:rPr>
+          <w:lang w:val="fr-BE"/>
+        </w:rPr>
+        <w:t>SensorChangeListener</w:t>
+      </w:r>
+      <w:proofErr w:type="spellEnd"/>
+      <w:r>
+        <w:rPr>
+          <w:lang w:val="fr-BE"/>
+        </w:rPr>
+        <w:t xml:space="preserve"> qui est en paramètre.</w:t>
       </w:r>
     </w:p>
     <w:p>
@@ -11505,14 +13765,15 @@
         </w:rPr>
       </w:pPr>
       <w:bookmarkStart w:id="28" w:name="_Toc475883210"/>
-      <w:r>
-        <w:rPr>
-          <w:lang w:val="fr-BE"/>
-        </w:rPr>
-        <w:lastRenderedPageBreak/>
+      <w:proofErr w:type="spellStart"/>
+      <w:r>
+        <w:rPr>
+          <w:lang w:val="fr-BE"/>
+        </w:rPr>
         <w:t>LedAffichage</w:t>
       </w:r>
       <w:bookmarkEnd w:id="28"/>
+      <w:proofErr w:type="spellEnd"/>
     </w:p>
     <w:p>
       <w:pPr>
@@ -11521,11 +13782,33 @@
           <w:lang w:val="fr-BE"/>
         </w:rPr>
       </w:pPr>
-      <w:r>
-        <w:rPr>
-          <w:lang w:val="fr-BE"/>
-        </w:rPr>
-        <w:t xml:space="preserve">LedAffichage est un Thread qui va gérer l’allumage des leds. </w:t>
+      <w:proofErr w:type="spellStart"/>
+      <w:r>
+        <w:rPr>
+          <w:lang w:val="fr-BE"/>
+        </w:rPr>
+        <w:t>LedAffichage</w:t>
+      </w:r>
+      <w:proofErr w:type="spellEnd"/>
+      <w:r>
+        <w:rPr>
+          <w:lang w:val="fr-BE"/>
+        </w:rPr>
+        <w:t xml:space="preserve"> est un Thread qui va gérer l’allumage des </w:t>
+      </w:r>
+      <w:proofErr w:type="spellStart"/>
+      <w:r>
+        <w:rPr>
+          <w:lang w:val="fr-BE"/>
+        </w:rPr>
+        <w:t>leds</w:t>
+      </w:r>
+      <w:proofErr w:type="spellEnd"/>
+      <w:r>
+        <w:rPr>
+          <w:lang w:val="fr-BE"/>
+        </w:rPr>
+        <w:t xml:space="preserve">. </w:t>
       </w:r>
       <w:r>
         <w:rPr>
@@ -11537,7 +13820,21 @@
         <w:rPr>
           <w:lang w:val="fr-BE"/>
         </w:rPr>
-        <w:t>Les leds vont s’a</w:t>
+        <w:t xml:space="preserve">Les </w:t>
+      </w:r>
+      <w:proofErr w:type="spellStart"/>
+      <w:r>
+        <w:rPr>
+          <w:lang w:val="fr-BE"/>
+        </w:rPr>
+        <w:t>leds</w:t>
+      </w:r>
+      <w:proofErr w:type="spellEnd"/>
+      <w:r>
+        <w:rPr>
+          <w:lang w:val="fr-BE"/>
+        </w:rPr>
+        <w:t xml:space="preserve"> vont s’a</w:t>
       </w:r>
       <w:r>
         <w:rPr>
@@ -11590,6 +13887,7 @@
         </w:rPr>
       </w:pPr>
       <w:bookmarkStart w:id="29" w:name="_Toc475883211"/>
+      <w:proofErr w:type="spellStart"/>
       <w:r>
         <w:rPr>
           <w:lang w:val="fr-BE"/>
@@ -11597,6 +13895,7 @@
         <w:t>DemandeIPServeur</w:t>
       </w:r>
       <w:bookmarkEnd w:id="29"/>
+      <w:proofErr w:type="spellEnd"/>
     </w:p>
     <w:p>
       <w:pPr>
@@ -11605,11 +13904,19 @@
           <w:lang w:val="fr-BE"/>
         </w:rPr>
       </w:pPr>
-      <w:r>
-        <w:rPr>
-          <w:lang w:val="fr-BE"/>
-        </w:rPr>
-        <w:t>DemandeIPServeur est</w:t>
+      <w:proofErr w:type="spellStart"/>
+      <w:r>
+        <w:rPr>
+          <w:lang w:val="fr-BE"/>
+        </w:rPr>
+        <w:t>DemandeIPServeur</w:t>
+      </w:r>
+      <w:proofErr w:type="spellEnd"/>
+      <w:r>
+        <w:rPr>
+          <w:lang w:val="fr-BE"/>
+        </w:rPr>
+        <w:t xml:space="preserve"> est</w:t>
       </w:r>
       <w:r>
         <w:rPr>
@@ -11659,7 +13966,7 @@
       </w:pPr>
     </w:p>
     <w:sectPr>
-      <w:footerReference w:type="default" r:id="rId24"/>
+      <w:footerReference w:type="default" r:id="rId27"/>
       <w:pgSz w:w="12240" w:h="15840"/>
       <w:pgMar w:top="1417" w:right="1417" w:bottom="1417" w:left="1417" w:header="708" w:footer="708" w:gutter="0"/>
       <w:pgNumType w:start="0"/>
@@ -11706,6 +14013,7 @@
         <w:docPartUnique/>
       </w:docPartObj>
     </w:sdtPr>
+    <w:sdtEndPr/>
     <w:sdtContent>
       <w:p>
         <w:pPr>
@@ -11726,7 +14034,7 @@
             <w:noProof/>
             <w:lang w:val="fr-FR"/>
           </w:rPr>
-          <w:t>1</w:t>
+          <w:t>12</w:t>
         </w:r>
         <w:r>
           <w:fldChar w:fldCharType="end"/>
@@ -12410,6 +14718,122 @@
     </w:lvl>
   </w:abstractNum>
   <w:abstractNum w:abstractNumId="6" w15:restartNumberingAfterBreak="0">
+    <w:nsid w:val="2BCB3486"/>
+    <w:multiLevelType w:val="multilevel"/>
+    <w:tmpl w:val="CEF08996"/>
+    <w:lvl w:ilvl="0">
+      <w:start w:val="1"/>
+      <w:numFmt w:val="decimal"/>
+      <w:lvlText w:val="%1."/>
+      <w:lvlJc w:val="left"/>
+      <w:pPr>
+        <w:ind w:left="360" w:hanging="360"/>
+      </w:pPr>
+      <w:rPr>
+        <w:rFonts w:hint="default"/>
+      </w:rPr>
+    </w:lvl>
+    <w:lvl w:ilvl="1">
+      <w:start w:val="1"/>
+      <w:numFmt w:val="decimal"/>
+      <w:lvlText w:val="%1.%2."/>
+      <w:lvlJc w:val="left"/>
+      <w:pPr>
+        <w:ind w:left="792" w:hanging="432"/>
+      </w:pPr>
+      <w:rPr>
+        <w:rFonts w:hint="default"/>
+      </w:rPr>
+    </w:lvl>
+    <w:lvl w:ilvl="2">
+      <w:start w:val="1"/>
+      <w:numFmt w:val="decimal"/>
+      <w:lvlText w:val="%1.%2.%3."/>
+      <w:lvlJc w:val="left"/>
+      <w:pPr>
+        <w:tabs>
+          <w:tab w:val="num" w:pos="1225"/>
+        </w:tabs>
+        <w:ind w:left="1224" w:hanging="504"/>
+      </w:pPr>
+      <w:rPr>
+        <w:rFonts w:hint="default"/>
+      </w:rPr>
+    </w:lvl>
+    <w:lvl w:ilvl="3">
+      <w:start w:val="1"/>
+      <w:numFmt w:val="decimal"/>
+      <w:lvlText w:val="%1.%2.%3.%4."/>
+      <w:lvlJc w:val="left"/>
+      <w:pPr>
+        <w:ind w:left="1728" w:hanging="648"/>
+      </w:pPr>
+      <w:rPr>
+        <w:rFonts w:hint="default"/>
+      </w:rPr>
+    </w:lvl>
+    <w:lvl w:ilvl="4">
+      <w:start w:val="1"/>
+      <w:numFmt w:val="decimal"/>
+      <w:lvlText w:val="%1.%2.%3.%4.%5."/>
+      <w:lvlJc w:val="left"/>
+      <w:pPr>
+        <w:ind w:left="2232" w:hanging="792"/>
+      </w:pPr>
+      <w:rPr>
+        <w:rFonts w:hint="default"/>
+      </w:rPr>
+    </w:lvl>
+    <w:lvl w:ilvl="5">
+      <w:start w:val="1"/>
+      <w:numFmt w:val="decimal"/>
+      <w:lvlText w:val="%1.%2.%3.%4.%5.%6."/>
+      <w:lvlJc w:val="left"/>
+      <w:pPr>
+        <w:ind w:left="2736" w:hanging="936"/>
+      </w:pPr>
+      <w:rPr>
+        <w:rFonts w:hint="default"/>
+      </w:rPr>
+    </w:lvl>
+    <w:lvl w:ilvl="6">
+      <w:start w:val="1"/>
+      <w:numFmt w:val="decimal"/>
+      <w:lvlText w:val="%1.%2.%3.%4.%5.%6.%7."/>
+      <w:lvlJc w:val="left"/>
+      <w:pPr>
+        <w:ind w:left="3240" w:hanging="1080"/>
+      </w:pPr>
+      <w:rPr>
+        <w:rFonts w:hint="default"/>
+      </w:rPr>
+    </w:lvl>
+    <w:lvl w:ilvl="7">
+      <w:start w:val="1"/>
+      <w:numFmt w:val="decimal"/>
+      <w:lvlText w:val="%1.%2.%3.%4.%5.%6.%7.%8."/>
+      <w:lvlJc w:val="left"/>
+      <w:pPr>
+        <w:ind w:left="3744" w:hanging="1224"/>
+      </w:pPr>
+      <w:rPr>
+        <w:rFonts w:hint="default"/>
+      </w:rPr>
+    </w:lvl>
+    <w:lvl w:ilvl="8">
+      <w:start w:val="1"/>
+      <w:numFmt w:val="decimal"/>
+      <w:lvlText w:val="%1.%2.%3.%4.%5.%6.%7.%8.%9."/>
+      <w:lvlJc w:val="left"/>
+      <w:pPr>
+        <w:ind w:left="4320" w:hanging="1440"/>
+      </w:pPr>
+      <w:rPr>
+        <w:rFonts w:hint="default"/>
+      </w:rPr>
+    </w:lvl>
+  </w:abstractNum>
+  <w:abstractNum w:abstractNumId="7" w15:restartNumberingAfterBreak="0">
     <w:nsid w:val="36120C31"/>
     <w:multiLevelType w:val="multilevel"/>
     <w:tmpl w:val="5686DA14"/>
@@ -12530,7 +14954,7 @@
       </w:rPr>
     </w:lvl>
   </w:abstractNum>
-  <w:abstractNum w:abstractNumId="7" w15:restartNumberingAfterBreak="0">
+  <w:abstractNum w:abstractNumId="8" w15:restartNumberingAfterBreak="0">
     <w:nsid w:val="3B3E6D69"/>
     <w:multiLevelType w:val="multilevel"/>
     <w:tmpl w:val="AC1AD01E"/>
@@ -12651,7 +15075,120 @@
       </w:rPr>
     </w:lvl>
   </w:abstractNum>
-  <w:abstractNum w:abstractNumId="8" w15:restartNumberingAfterBreak="0">
+  <w:abstractNum w:abstractNumId="9" w15:restartNumberingAfterBreak="0">
+    <w:nsid w:val="3E9238BF"/>
+    <w:multiLevelType w:val="hybridMultilevel"/>
+    <w:tmpl w:val="C7A6E58E"/>
+    <w:lvl w:ilvl="0" w:tplc="ADFE7FA8">
+      <w:start w:val="1"/>
+      <w:numFmt w:val="bullet"/>
+      <w:lvlText w:val="-"/>
+      <w:lvlJc w:val="left"/>
+      <w:pPr>
+        <w:ind w:left="1080" w:hanging="360"/>
+      </w:pPr>
+      <w:rPr>
+        <w:rFonts w:ascii="Calibri" w:eastAsiaTheme="minorHAnsi" w:hAnsi="Calibri" w:cs="Calibri" w:hint="default"/>
+      </w:rPr>
+    </w:lvl>
+    <w:lvl w:ilvl="1" w:tplc="080C0003" w:tentative="1">
+      <w:start w:val="1"/>
+      <w:numFmt w:val="bullet"/>
+      <w:lvlText w:val="o"/>
+      <w:lvlJc w:val="left"/>
+      <w:pPr>
+        <w:ind w:left="1800" w:hanging="360"/>
+      </w:pPr>
+      <w:rPr>
+        <w:rFonts w:ascii="Courier New" w:hAnsi="Courier New" w:cs="Courier New" w:hint="default"/>
+      </w:rPr>
+    </w:lvl>
+    <w:lvl w:ilvl="2" w:tplc="080C0005" w:tentative="1">
+      <w:start w:val="1"/>
+      <w:numFmt w:val="bullet"/>
+      <w:lvlText w:val=""/>
+      <w:lvlJc w:val="left"/>
+      <w:pPr>
+        <w:ind w:left="2520" w:hanging="360"/>
+      </w:pPr>
+      <w:rPr>
+        <w:rFonts w:ascii="Wingdings" w:hAnsi="Wingdings" w:hint="default"/>
+      </w:rPr>
+    </w:lvl>
+    <w:lvl w:ilvl="3" w:tplc="080C0001" w:tentative="1">
+      <w:start w:val="1"/>
+      <w:numFmt w:val="bullet"/>
+      <w:lvlText w:val=""/>
+      <w:lvlJc w:val="left"/>
+      <w:pPr>
+        <w:ind w:left="3240" w:hanging="360"/>
+      </w:pPr>
+      <w:rPr>
+        <w:rFonts w:ascii="Symbol" w:hAnsi="Symbol" w:hint="default"/>
+      </w:rPr>
+    </w:lvl>
+    <w:lvl w:ilvl="4" w:tplc="080C0003" w:tentative="1">
+      <w:start w:val="1"/>
+      <w:numFmt w:val="bullet"/>
+      <w:lvlText w:val="o"/>
+      <w:lvlJc w:val="left"/>
+      <w:pPr>
+        <w:ind w:left="3960" w:hanging="360"/>
+      </w:pPr>
+      <w:rPr>
+        <w:rFonts w:ascii="Courier New" w:hAnsi="Courier New" w:cs="Courier New" w:hint="default"/>
+      </w:rPr>
+    </w:lvl>
+    <w:lvl w:ilvl="5" w:tplc="080C0005" w:tentative="1">
+      <w:start w:val="1"/>
+      <w:numFmt w:val="bullet"/>
+      <w:lvlText w:val=""/>
+      <w:lvlJc w:val="left"/>
+      <w:pPr>
+        <w:ind w:left="4680" w:hanging="360"/>
+      </w:pPr>
+      <w:rPr>
+        <w:rFonts w:ascii="Wingdings" w:hAnsi="Wingdings" w:hint="default"/>
+      </w:rPr>
+    </w:lvl>
+    <w:lvl w:ilvl="6" w:tplc="080C0001" w:tentative="1">
+      <w:start w:val="1"/>
+      <w:numFmt w:val="bullet"/>
+      <w:lvlText w:val=""/>
+      <w:lvlJc w:val="left"/>
+      <w:pPr>
+        <w:ind w:left="5400" w:hanging="360"/>
+      </w:pPr>
+      <w:rPr>
+        <w:rFonts w:ascii="Symbol" w:hAnsi="Symbol" w:hint="default"/>
+      </w:rPr>
+    </w:lvl>
+    <w:lvl w:ilvl="7" w:tplc="080C0003" w:tentative="1">
+      <w:start w:val="1"/>
+      <w:numFmt w:val="bullet"/>
+      <w:lvlText w:val="o"/>
+      <w:lvlJc w:val="left"/>
+      <w:pPr>
+        <w:ind w:left="6120" w:hanging="360"/>
+      </w:pPr>
+      <w:rPr>
+        <w:rFonts w:ascii="Courier New" w:hAnsi="Courier New" w:cs="Courier New" w:hint="default"/>
+      </w:rPr>
+    </w:lvl>
+    <w:lvl w:ilvl="8" w:tplc="080C0005" w:tentative="1">
+      <w:start w:val="1"/>
+      <w:numFmt w:val="bullet"/>
+      <w:lvlText w:val=""/>
+      <w:lvlJc w:val="left"/>
+      <w:pPr>
+        <w:ind w:left="6840" w:hanging="360"/>
+      </w:pPr>
+      <w:rPr>
+        <w:rFonts w:ascii="Wingdings" w:hAnsi="Wingdings" w:hint="default"/>
+      </w:rPr>
+    </w:lvl>
+  </w:abstractNum>
+  <w:abstractNum w:abstractNumId="10" w15:restartNumberingAfterBreak="0">
     <w:nsid w:val="4F007811"/>
     <w:multiLevelType w:val="hybridMultilevel"/>
     <w:tmpl w:val="9F08788C"/>
@@ -12764,7 +15301,7 @@
       </w:rPr>
     </w:lvl>
   </w:abstractNum>
-  <w:abstractNum w:abstractNumId="9" w15:restartNumberingAfterBreak="0">
+  <w:abstractNum w:abstractNumId="11" w15:restartNumberingAfterBreak="0">
     <w:nsid w:val="4F7E6DE7"/>
     <w:multiLevelType w:val="multilevel"/>
     <w:tmpl w:val="5686DA14"/>
@@ -12885,7 +15422,7 @@
       </w:rPr>
     </w:lvl>
   </w:abstractNum>
-  <w:abstractNum w:abstractNumId="10" w15:restartNumberingAfterBreak="0">
+  <w:abstractNum w:abstractNumId="12" w15:restartNumberingAfterBreak="0">
     <w:nsid w:val="537A48D7"/>
     <w:multiLevelType w:val="multilevel"/>
     <w:tmpl w:val="4F42FCA0"/>
@@ -12998,7 +15535,7 @@
       </w:rPr>
     </w:lvl>
   </w:abstractNum>
-  <w:abstractNum w:abstractNumId="11" w15:restartNumberingAfterBreak="0">
+  <w:abstractNum w:abstractNumId="13" w15:restartNumberingAfterBreak="0">
     <w:nsid w:val="59137CAB"/>
     <w:multiLevelType w:val="multilevel"/>
     <w:tmpl w:val="5686DA14"/>
@@ -13119,7 +15656,7 @@
       </w:rPr>
     </w:lvl>
   </w:abstractNum>
-  <w:abstractNum w:abstractNumId="12" w15:restartNumberingAfterBreak="0">
+  <w:abstractNum w:abstractNumId="14" w15:restartNumberingAfterBreak="0">
     <w:nsid w:val="5B7F6AE0"/>
     <w:multiLevelType w:val="multilevel"/>
     <w:tmpl w:val="EC8C6640"/>
@@ -13232,7 +15769,7 @@
       </w:rPr>
     </w:lvl>
   </w:abstractNum>
-  <w:abstractNum w:abstractNumId="13" w15:restartNumberingAfterBreak="0">
+  <w:abstractNum w:abstractNumId="15" w15:restartNumberingAfterBreak="0">
     <w:nsid w:val="5D9A2518"/>
     <w:multiLevelType w:val="hybridMultilevel"/>
     <w:tmpl w:val="737E4C6E"/>
@@ -13318,7 +15855,7 @@
       </w:pPr>
     </w:lvl>
   </w:abstractNum>
-  <w:abstractNum w:abstractNumId="14" w15:restartNumberingAfterBreak="0">
+  <w:abstractNum w:abstractNumId="16" w15:restartNumberingAfterBreak="0">
     <w:nsid w:val="64D34DF4"/>
     <w:multiLevelType w:val="hybridMultilevel"/>
     <w:tmpl w:val="8F0AFF06"/>
@@ -13404,7 +15941,7 @@
       </w:pPr>
     </w:lvl>
   </w:abstractNum>
-  <w:abstractNum w:abstractNumId="15" w15:restartNumberingAfterBreak="0">
+  <w:abstractNum w:abstractNumId="17" w15:restartNumberingAfterBreak="0">
     <w:nsid w:val="6CB058FF"/>
     <w:multiLevelType w:val="multilevel"/>
     <w:tmpl w:val="BF9EA628"/>
@@ -13517,7 +16054,7 @@
       </w:rPr>
     </w:lvl>
   </w:abstractNum>
-  <w:abstractNum w:abstractNumId="16" w15:restartNumberingAfterBreak="0">
+  <w:abstractNum w:abstractNumId="18" w15:restartNumberingAfterBreak="0">
     <w:nsid w:val="78693626"/>
     <w:multiLevelType w:val="multilevel"/>
     <w:tmpl w:val="20FCA84A"/>
@@ -13631,25 +16168,25 @@
     </w:lvl>
   </w:abstractNum>
   <w:num w:numId="1">
-    <w:abstractNumId w:val="7"/>
+    <w:abstractNumId w:val="8"/>
   </w:num>
   <w:num w:numId="2">
-    <w:abstractNumId w:val="8"/>
+    <w:abstractNumId w:val="10"/>
   </w:num>
   <w:num w:numId="3">
-    <w:abstractNumId w:val="16"/>
+    <w:abstractNumId w:val="18"/>
   </w:num>
   <w:num w:numId="4">
-    <w:abstractNumId w:val="10"/>
+    <w:abstractNumId w:val="12"/>
   </w:num>
   <w:num w:numId="5">
-    <w:abstractNumId w:val="12"/>
+    <w:abstractNumId w:val="14"/>
   </w:num>
   <w:num w:numId="6">
     <w:abstractNumId w:val="5"/>
   </w:num>
   <w:num w:numId="7">
-    <w:abstractNumId w:val="15"/>
+    <w:abstractNumId w:val="17"/>
   </w:num>
   <w:num w:numId="8">
     <w:abstractNumId w:val="1"/>
@@ -13661,25 +16198,31 @@
     <w:abstractNumId w:val="0"/>
   </w:num>
   <w:num w:numId="11">
+    <w:abstractNumId w:val="13"/>
+  </w:num>
+  <w:num w:numId="12">
     <w:abstractNumId w:val="11"/>
   </w:num>
-  <w:num w:numId="12">
-    <w:abstractNumId w:val="9"/>
-  </w:num>
   <w:num w:numId="13">
-    <w:abstractNumId w:val="14"/>
+    <w:abstractNumId w:val="16"/>
   </w:num>
   <w:num w:numId="14">
     <w:abstractNumId w:val="4"/>
   </w:num>
   <w:num w:numId="15">
-    <w:abstractNumId w:val="6"/>
+    <w:abstractNumId w:val="7"/>
   </w:num>
   <w:num w:numId="16">
-    <w:abstractNumId w:val="13"/>
+    <w:abstractNumId w:val="15"/>
   </w:num>
   <w:num w:numId="17">
     <w:abstractNumId w:val="3"/>
+  </w:num>
+  <w:num w:numId="18">
+    <w:abstractNumId w:val="6"/>
+  </w:num>
+  <w:num w:numId="19">
+    <w:abstractNumId w:val="9"/>
   </w:num>
 </w:numbering>
 </file>
@@ -14774,7 +17317,7 @@
 </file>
 
 <file path=customXml/itemProps2.xml><?xml version="1.0" encoding="utf-8"?>
-<ds:datastoreItem xmlns:ds="http://schemas.openxmlformats.org/officeDocument/2006/customXml" ds:itemID="{E510085A-5E0C-4845-9DFE-77F3B5A8B44A}">
+<ds:datastoreItem xmlns:ds="http://schemas.openxmlformats.org/officeDocument/2006/customXml" ds:itemID="{D222F2B6-EFCD-4894-A1F8-6E1122BBDFFF}">
   <ds:schemaRefs>
     <ds:schemaRef ds:uri="http://schemas.openxmlformats.org/officeDocument/2006/bibliography"/>
   </ds:schemaRefs>

</xml_diff>